<commit_message>
updated day 1 exercises
</commit_message>
<xml_diff>
--- a/1 IO Exercises.docx
+++ b/1 IO Exercises.docx
@@ -46,7 +46,7 @@
           <w:rFonts w:ascii="Arial" w:eastAsia="Times New Roman" w:hAnsi="Arial" w:cs="Arial"/>
           <w:color w:val="000000"/>
         </w:rPr>
-        <w:t xml:space="preserve">Browser environment: </w:t>
+        <w:t>Browser environment: repl.it/languages/python3</w:t>
       </w:r>
     </w:p>
     <w:p>
@@ -63,7 +63,23 @@
           <w:rFonts w:ascii="Arial" w:eastAsia="Times New Roman" w:hAnsi="Arial" w:cs="Arial"/>
           <w:color w:val="000000"/>
         </w:rPr>
-        <w:t>repl.it/languages/python3</w:t>
+        <w:t>Slides: github.com/</w:t>
+      </w:r>
+      <w:proofErr w:type="spellStart"/>
+      <w:r>
+        <w:rPr>
+          <w:rFonts w:ascii="Arial" w:eastAsia="Times New Roman" w:hAnsi="Arial" w:cs="Arial"/>
+          <w:color w:val="000000"/>
+        </w:rPr>
+        <w:t>rsera</w:t>
+      </w:r>
+      <w:proofErr w:type="spellEnd"/>
+      <w:r>
+        <w:rPr>
+          <w:rFonts w:ascii="Arial" w:eastAsia="Times New Roman" w:hAnsi="Arial" w:cs="Arial"/>
+          <w:color w:val="000000"/>
+        </w:rPr>
+        <w:t>/junior-knights</w:t>
       </w:r>
     </w:p>
     <w:p>
@@ -95,7 +111,7 @@
     </w:p>
     <w:p>
       <w:pPr>
-        <w:spacing w:after="0" w:line="240" w:lineRule="auto"/>
+        <w:spacing w:after="240" w:line="240" w:lineRule="auto"/>
         <w:rPr>
           <w:rFonts w:ascii="Times New Roman" w:eastAsia="Times New Roman" w:hAnsi="Times New Roman" w:cs="Times New Roman"/>
           <w:sz w:val="24"/>
@@ -105,11 +121,48 @@
     </w:p>
     <w:p>
       <w:pPr>
+        <w:tabs>
+          <w:tab w:val="left" w:pos="450"/>
+          <w:tab w:val="left" w:pos="540"/>
+          <w:tab w:val="left" w:pos="630"/>
+          <w:tab w:val="left" w:pos="810"/>
+          <w:tab w:val="left" w:pos="900"/>
+          <w:tab w:val="left" w:pos="1170"/>
+          <w:tab w:val="left" w:pos="1350"/>
+          <w:tab w:val="left" w:pos="1440"/>
+          <w:tab w:val="left" w:pos="1530"/>
+        </w:tabs>
+        <w:spacing w:after="0" w:line="240" w:lineRule="auto"/>
+        <w:ind w:left="720"/>
+        <w:textAlignment w:val="baseline"/>
+        <w:rPr>
+          <w:rFonts w:ascii="Arial" w:eastAsia="Times New Roman" w:hAnsi="Arial" w:cs="Arial"/>
+          <w:color w:val="000000"/>
+        </w:rPr>
+      </w:pPr>
+    </w:p>
+    <w:p>
+      <w:pPr>
+        <w:pStyle w:val="ListParagraph"/>
         <w:numPr>
           <w:ilvl w:val="0"/>
-          <w:numId w:val="1"/>
+          <w:numId w:val="13"/>
         </w:numPr>
-        <w:spacing w:after="0" w:line="240" w:lineRule="auto"/>
+        <w:tabs>
+          <w:tab w:val="clear" w:pos="720"/>
+          <w:tab w:val="left" w:pos="450"/>
+          <w:tab w:val="left" w:pos="540"/>
+          <w:tab w:val="left" w:pos="630"/>
+          <w:tab w:val="num" w:pos="810"/>
+          <w:tab w:val="left" w:pos="900"/>
+          <w:tab w:val="left" w:pos="1170"/>
+          <w:tab w:val="left" w:pos="1260"/>
+          <w:tab w:val="left" w:pos="1350"/>
+          <w:tab w:val="left" w:pos="1440"/>
+          <w:tab w:val="left" w:pos="1530"/>
+        </w:tabs>
+        <w:spacing w:after="0" w:line="240" w:lineRule="auto"/>
+        <w:ind w:hanging="720"/>
         <w:textAlignment w:val="baseline"/>
         <w:rPr>
           <w:rFonts w:ascii="Arial" w:eastAsia="Times New Roman" w:hAnsi="Arial" w:cs="Arial"/>
@@ -121,7 +174,14 @@
           <w:rFonts w:ascii="Arial" w:eastAsia="Times New Roman" w:hAnsi="Arial" w:cs="Arial"/>
           <w:color w:val="000000"/>
         </w:rPr>
-        <w:t>1</w:t>
+        <w:t xml:space="preserve">    </w:t>
+      </w:r>
+      <w:r>
+        <w:rPr>
+          <w:rFonts w:ascii="Arial" w:eastAsia="Times New Roman" w:hAnsi="Arial" w:cs="Arial"/>
+          <w:color w:val="000000"/>
+        </w:rPr>
+        <w:t>Write a program that prints ‘Hello World’ to the screen. (This is a typical first program when learning a new language!)</w:t>
       </w:r>
     </w:p>
     <w:p>
@@ -133,48 +193,59 @@
           <w:szCs w:val="24"/>
         </w:rPr>
       </w:pPr>
-      <w:r>
-        <w:rPr>
-          <w:rFonts w:ascii="Arial" w:eastAsia="Times New Roman" w:hAnsi="Arial" w:cs="Arial"/>
-          <w:color w:val="000000"/>
-        </w:rPr>
-        <w:t>Write a program that prints ‘Hello World’ to the screen. (This is a conventional first program when learning a new language.)</w:t>
-      </w:r>
-    </w:p>
-    <w:p>
-      <w:pPr>
-        <w:spacing w:after="0" w:line="240" w:lineRule="auto"/>
+    </w:p>
+    <w:p>
+      <w:pPr>
+        <w:numPr>
+          <w:ilvl w:val="0"/>
+          <w:numId w:val="14"/>
+        </w:numPr>
+        <w:spacing w:after="0" w:line="240" w:lineRule="auto"/>
+        <w:textAlignment w:val="baseline"/>
+        <w:rPr>
+          <w:rFonts w:ascii="Arial" w:eastAsia="Times New Roman" w:hAnsi="Arial" w:cs="Arial"/>
+          <w:color w:val="000000"/>
+        </w:rPr>
+      </w:pPr>
+      <w:r>
+        <w:rPr>
+          <w:rFonts w:ascii="Arial" w:eastAsia="Times New Roman" w:hAnsi="Arial" w:cs="Arial"/>
+          <w:color w:val="000000"/>
+        </w:rPr>
+        <w:t>Write a program that asks the user for their name and greets them with their name</w:t>
+      </w:r>
+    </w:p>
+    <w:p>
+      <w:pPr>
+        <w:spacing w:after="0" w:line="240" w:lineRule="auto"/>
+        <w:ind w:firstLine="720"/>
         <w:rPr>
           <w:rFonts w:ascii="Times New Roman" w:eastAsia="Times New Roman" w:hAnsi="Times New Roman" w:cs="Times New Roman"/>
           <w:sz w:val="24"/>
           <w:szCs w:val="24"/>
         </w:rPr>
       </w:pPr>
-    </w:p>
-    <w:p>
-      <w:pPr>
-        <w:numPr>
-          <w:ilvl w:val="0"/>
-          <w:numId w:val="2"/>
-        </w:numPr>
-        <w:spacing w:after="0" w:line="240" w:lineRule="auto"/>
-        <w:textAlignment w:val="baseline"/>
-        <w:rPr>
-          <w:rFonts w:ascii="Arial" w:eastAsia="Times New Roman" w:hAnsi="Arial" w:cs="Arial"/>
-          <w:color w:val="000000"/>
-        </w:rPr>
-      </w:pPr>
-      <w:r>
-        <w:rPr>
-          <w:rFonts w:ascii="Arial" w:eastAsia="Times New Roman" w:hAnsi="Arial" w:cs="Arial"/>
-          <w:color w:val="000000"/>
-        </w:rPr>
-        <w:t>2</w:t>
-      </w:r>
-    </w:p>
-    <w:p>
-      <w:pPr>
-        <w:spacing w:after="0" w:line="240" w:lineRule="auto"/>
+      <w:proofErr w:type="spellStart"/>
+      <w:r>
+        <w:rPr>
+          <w:rFonts w:ascii="Arial" w:eastAsia="Times New Roman" w:hAnsi="Arial" w:cs="Arial"/>
+          <w:color w:val="000000"/>
+        </w:rPr>
+        <w:t>SampleIO</w:t>
+      </w:r>
+      <w:proofErr w:type="spellEnd"/>
+      <w:r>
+        <w:rPr>
+          <w:rFonts w:ascii="Arial" w:eastAsia="Times New Roman" w:hAnsi="Arial" w:cs="Arial"/>
+          <w:color w:val="000000"/>
+        </w:rPr>
+        <w:t>:</w:t>
+      </w:r>
+    </w:p>
+    <w:p>
+      <w:pPr>
+        <w:spacing w:after="0" w:line="240" w:lineRule="auto"/>
+        <w:ind w:firstLine="720"/>
         <w:rPr>
           <w:rFonts w:ascii="Times New Roman" w:eastAsia="Times New Roman" w:hAnsi="Times New Roman" w:cs="Times New Roman"/>
           <w:sz w:val="24"/>
@@ -186,7 +257,22 @@
           <w:rFonts w:ascii="Arial" w:eastAsia="Times New Roman" w:hAnsi="Arial" w:cs="Arial"/>
           <w:color w:val="000000"/>
         </w:rPr>
-        <w:t>Write a program that asks the user for their name and greets them with their name</w:t>
+        <w:t>What is your name? Rachael</w:t>
+      </w:r>
+      <w:r>
+        <w:rPr>
+          <w:rFonts w:ascii="Arial" w:eastAsia="Times New Roman" w:hAnsi="Arial" w:cs="Arial"/>
+          <w:color w:val="000000"/>
+        </w:rPr>
+        <w:br/>
+      </w:r>
+      <w:r>
+        <w:rPr>
+          <w:rFonts w:ascii="Arial" w:eastAsia="Times New Roman" w:hAnsi="Arial" w:cs="Arial"/>
+          <w:color w:val="000000"/>
+        </w:rPr>
+        <w:tab/>
+        <w:t>Hello Rachael</w:t>
       </w:r>
     </w:p>
     <w:p>
@@ -198,77 +284,86 @@
           <w:szCs w:val="24"/>
         </w:rPr>
       </w:pPr>
-      <w:proofErr w:type="spellStart"/>
-      <w:r>
-        <w:rPr>
-          <w:rFonts w:ascii="Arial" w:eastAsia="Times New Roman" w:hAnsi="Arial" w:cs="Arial"/>
-          <w:color w:val="000000"/>
-        </w:rPr>
-        <w:t>SampleIO</w:t>
-      </w:r>
-      <w:proofErr w:type="spellEnd"/>
-      <w:r>
-        <w:rPr>
-          <w:rFonts w:ascii="Arial" w:eastAsia="Times New Roman" w:hAnsi="Arial" w:cs="Arial"/>
-          <w:color w:val="000000"/>
-        </w:rPr>
-        <w:t>:</w:t>
-      </w:r>
-    </w:p>
-    <w:p>
-      <w:pPr>
-        <w:spacing w:after="0" w:line="240" w:lineRule="auto"/>
+    </w:p>
+    <w:p>
+      <w:pPr>
+        <w:numPr>
+          <w:ilvl w:val="0"/>
+          <w:numId w:val="15"/>
+        </w:numPr>
+        <w:spacing w:after="0" w:line="240" w:lineRule="auto"/>
+        <w:textAlignment w:val="baseline"/>
+        <w:rPr>
+          <w:rFonts w:ascii="Arial" w:eastAsia="Times New Roman" w:hAnsi="Arial" w:cs="Arial"/>
+          <w:color w:val="000000"/>
+        </w:rPr>
+      </w:pPr>
+      <w:r>
+        <w:rPr>
+          <w:rFonts w:ascii="Arial" w:eastAsia="Times New Roman" w:hAnsi="Arial" w:cs="Arial"/>
+          <w:color w:val="000000"/>
+        </w:rPr>
+        <w:t>Ask the user to enter a number, then print out their number</w:t>
+      </w:r>
+    </w:p>
+    <w:p>
+      <w:pPr>
+        <w:spacing w:after="0" w:line="240" w:lineRule="auto"/>
+        <w:ind w:firstLine="720"/>
         <w:rPr>
           <w:rFonts w:ascii="Times New Roman" w:eastAsia="Times New Roman" w:hAnsi="Times New Roman" w:cs="Times New Roman"/>
           <w:sz w:val="24"/>
           <w:szCs w:val="24"/>
         </w:rPr>
       </w:pPr>
-      <w:r>
-        <w:rPr>
-          <w:rFonts w:ascii="Arial" w:eastAsia="Times New Roman" w:hAnsi="Arial" w:cs="Arial"/>
-          <w:color w:val="000000"/>
-        </w:rPr>
-        <w:t>What is your name? Rachael</w:t>
-      </w:r>
-      <w:r>
-        <w:rPr>
-          <w:rFonts w:ascii="Arial" w:eastAsia="Times New Roman" w:hAnsi="Arial" w:cs="Arial"/>
-          <w:color w:val="000000"/>
-        </w:rPr>
-        <w:br/>
-        <w:t>Hello Rachael</w:t>
-      </w:r>
-    </w:p>
-    <w:p>
-      <w:pPr>
-        <w:spacing w:after="0" w:line="240" w:lineRule="auto"/>
+      <w:proofErr w:type="spellStart"/>
+      <w:r>
+        <w:rPr>
+          <w:rFonts w:ascii="Arial" w:eastAsia="Times New Roman" w:hAnsi="Arial" w:cs="Arial"/>
+          <w:color w:val="000000"/>
+        </w:rPr>
+        <w:t>SampleIO</w:t>
+      </w:r>
+      <w:proofErr w:type="spellEnd"/>
+      <w:r>
+        <w:rPr>
+          <w:rFonts w:ascii="Arial" w:eastAsia="Times New Roman" w:hAnsi="Arial" w:cs="Arial"/>
+          <w:color w:val="000000"/>
+        </w:rPr>
+        <w:t>:</w:t>
+      </w:r>
+    </w:p>
+    <w:p>
+      <w:pPr>
+        <w:spacing w:after="0" w:line="240" w:lineRule="auto"/>
+        <w:ind w:firstLine="720"/>
         <w:rPr>
           <w:rFonts w:ascii="Times New Roman" w:eastAsia="Times New Roman" w:hAnsi="Times New Roman" w:cs="Times New Roman"/>
           <w:sz w:val="24"/>
           <w:szCs w:val="24"/>
         </w:rPr>
       </w:pPr>
-    </w:p>
-    <w:p>
-      <w:pPr>
-        <w:numPr>
-          <w:ilvl w:val="0"/>
-          <w:numId w:val="3"/>
-        </w:numPr>
-        <w:spacing w:after="0" w:line="240" w:lineRule="auto"/>
-        <w:textAlignment w:val="baseline"/>
-        <w:rPr>
-          <w:rFonts w:ascii="Arial" w:eastAsia="Times New Roman" w:hAnsi="Arial" w:cs="Arial"/>
-          <w:color w:val="000000"/>
-        </w:rPr>
-      </w:pPr>
-      <w:r>
-        <w:rPr>
-          <w:rFonts w:ascii="Arial" w:eastAsia="Times New Roman" w:hAnsi="Arial" w:cs="Arial"/>
-          <w:color w:val="000000"/>
-        </w:rPr>
-        <w:t>3</w:t>
+      <w:r>
+        <w:rPr>
+          <w:rFonts w:ascii="Arial" w:eastAsia="Times New Roman" w:hAnsi="Arial" w:cs="Arial"/>
+          <w:color w:val="000000"/>
+        </w:rPr>
+        <w:t>Enter a number: 5</w:t>
+      </w:r>
+      <w:r>
+        <w:rPr>
+          <w:rFonts w:ascii="Arial" w:eastAsia="Times New Roman" w:hAnsi="Arial" w:cs="Arial"/>
+          <w:color w:val="000000"/>
+        </w:rPr>
+        <w:br/>
+      </w:r>
+      <w:r>
+        <w:rPr>
+          <w:rFonts w:ascii="Arial" w:eastAsia="Times New Roman" w:hAnsi="Arial" w:cs="Arial"/>
+          <w:color w:val="000000"/>
+        </w:rPr>
+        <w:tab/>
+        <w:t>The user entered 5</w:t>
       </w:r>
     </w:p>
     <w:p>
@@ -280,43 +375,70 @@
           <w:szCs w:val="24"/>
         </w:rPr>
       </w:pPr>
-      <w:r>
-        <w:rPr>
-          <w:rFonts w:ascii="Arial" w:eastAsia="Times New Roman" w:hAnsi="Arial" w:cs="Arial"/>
-          <w:color w:val="000000"/>
-        </w:rPr>
-        <w:t>Ask the user to enter a number, then print out their number</w:t>
-      </w:r>
-    </w:p>
-    <w:p>
-      <w:pPr>
-        <w:spacing w:after="0" w:line="240" w:lineRule="auto"/>
+      <w:bookmarkStart w:id="0" w:name="_GoBack"/>
+      <w:bookmarkEnd w:id="0"/>
+    </w:p>
+    <w:p>
+      <w:pPr>
+        <w:numPr>
+          <w:ilvl w:val="0"/>
+          <w:numId w:val="16"/>
+        </w:numPr>
+        <w:spacing w:after="0" w:line="240" w:lineRule="auto"/>
+        <w:textAlignment w:val="baseline"/>
+        <w:rPr>
+          <w:rFonts w:ascii="Arial" w:eastAsia="Times New Roman" w:hAnsi="Arial" w:cs="Arial"/>
+          <w:color w:val="000000"/>
+        </w:rPr>
+      </w:pPr>
+      <w:r>
+        <w:rPr>
+          <w:rFonts w:ascii="Arial" w:eastAsia="Times New Roman" w:hAnsi="Arial" w:cs="Arial"/>
+          <w:color w:val="000000"/>
+        </w:rPr>
+        <w:t xml:space="preserve">Ask the user to enter a number and ask them for their name. Then use their name in the </w:t>
+      </w:r>
+    </w:p>
+    <w:p>
+      <w:pPr>
+        <w:spacing w:after="0" w:line="240" w:lineRule="auto"/>
+        <w:ind w:left="720"/>
+        <w:textAlignment w:val="baseline"/>
+        <w:rPr>
+          <w:rFonts w:ascii="Arial" w:eastAsia="Times New Roman" w:hAnsi="Arial" w:cs="Arial"/>
+          <w:color w:val="000000"/>
+        </w:rPr>
+      </w:pPr>
+      <w:r>
+        <w:rPr>
+          <w:rFonts w:ascii="Arial" w:eastAsia="Times New Roman" w:hAnsi="Arial" w:cs="Arial"/>
+          <w:color w:val="000000"/>
+        </w:rPr>
+        <w:t>message that prints out what number they entered.</w:t>
+      </w:r>
+    </w:p>
+    <w:p>
+      <w:pPr>
+        <w:spacing w:after="0" w:line="240" w:lineRule="auto"/>
+        <w:ind w:left="720"/>
         <w:rPr>
           <w:rFonts w:ascii="Times New Roman" w:eastAsia="Times New Roman" w:hAnsi="Times New Roman" w:cs="Times New Roman"/>
           <w:sz w:val="24"/>
           <w:szCs w:val="24"/>
         </w:rPr>
       </w:pPr>
-      <w:proofErr w:type="spellStart"/>
-      <w:r>
-        <w:rPr>
-          <w:rFonts w:ascii="Arial" w:eastAsia="Times New Roman" w:hAnsi="Arial" w:cs="Arial"/>
-          <w:color w:val="000000"/>
-        </w:rPr>
-        <w:t>SampleIO</w:t>
-      </w:r>
-      <w:proofErr w:type="spellEnd"/>
-      <w:r>
-        <w:rPr>
-          <w:rFonts w:ascii="Arial" w:eastAsia="Times New Roman" w:hAnsi="Arial" w:cs="Arial"/>
-          <w:color w:val="000000"/>
-        </w:rPr>
-        <w:t>:</w:t>
-      </w:r>
-    </w:p>
-    <w:p>
-      <w:pPr>
-        <w:spacing w:after="0" w:line="240" w:lineRule="auto"/>
+      <w:r>
+        <w:rPr>
+          <w:rFonts w:ascii="Arial" w:eastAsia="Times New Roman" w:hAnsi="Arial" w:cs="Arial"/>
+          <w:color w:val="000000"/>
+        </w:rPr>
+        <w:t>Sample IO:</w:t>
+      </w:r>
+    </w:p>
+    <w:p>
+      <w:pPr>
+        <w:spacing w:after="0" w:line="240" w:lineRule="auto"/>
+        <w:ind w:left="720"/>
         <w:rPr>
           <w:rFonts w:ascii="Times New Roman" w:eastAsia="Times New Roman" w:hAnsi="Times New Roman" w:cs="Times New Roman"/>
           <w:sz w:val="24"/>
@@ -328,7 +450,7 @@
           <w:rFonts w:ascii="Arial" w:eastAsia="Times New Roman" w:hAnsi="Arial" w:cs="Arial"/>
           <w:color w:val="000000"/>
         </w:rPr>
-        <w:t>Enter a number: 5</w:t>
+        <w:t>Enter a number: 3</w:t>
       </w:r>
       <w:r>
         <w:rPr>
@@ -336,7 +458,30 @@
           <w:color w:val="000000"/>
         </w:rPr>
         <w:br/>
-        <w:t>The user entered 5</w:t>
+        <w:t>Enter your name Rachael</w:t>
+      </w:r>
+      <w:r>
+        <w:rPr>
+          <w:rFonts w:ascii="Arial" w:eastAsia="Times New Roman" w:hAnsi="Arial" w:cs="Arial"/>
+          <w:color w:val="000000"/>
+        </w:rPr>
+        <w:br/>
+      </w:r>
+      <w:proofErr w:type="spellStart"/>
+      <w:r>
+        <w:rPr>
+          <w:rFonts w:ascii="Arial" w:eastAsia="Times New Roman" w:hAnsi="Arial" w:cs="Arial"/>
+          <w:color w:val="000000"/>
+        </w:rPr>
+        <w:t>Rachael</w:t>
+      </w:r>
+      <w:proofErr w:type="spellEnd"/>
+      <w:r>
+        <w:rPr>
+          <w:rFonts w:ascii="Arial" w:eastAsia="Times New Roman" w:hAnsi="Arial" w:cs="Arial"/>
+          <w:color w:val="000000"/>
+        </w:rPr>
+        <w:t xml:space="preserve"> entered 3</w:t>
       </w:r>
     </w:p>
     <w:p>
@@ -353,7 +498,7 @@
       <w:pPr>
         <w:numPr>
           <w:ilvl w:val="0"/>
-          <w:numId w:val="4"/>
+          <w:numId w:val="17"/>
         </w:numPr>
         <w:spacing w:after="0" w:line="240" w:lineRule="auto"/>
         <w:textAlignment w:val="baseline"/>
@@ -367,29 +512,40 @@
           <w:rFonts w:ascii="Arial" w:eastAsia="Times New Roman" w:hAnsi="Arial" w:cs="Arial"/>
           <w:color w:val="000000"/>
         </w:rPr>
-        <w:t>4</w:t>
-      </w:r>
-    </w:p>
-    <w:p>
-      <w:pPr>
-        <w:spacing w:after="0" w:line="240" w:lineRule="auto"/>
+        <w:t>Modify the following print statement:</w:t>
+      </w:r>
+    </w:p>
+    <w:p>
+      <w:pPr>
+        <w:spacing w:after="0" w:line="240" w:lineRule="auto"/>
+        <w:ind w:left="720"/>
         <w:rPr>
           <w:rFonts w:ascii="Times New Roman" w:eastAsia="Times New Roman" w:hAnsi="Times New Roman" w:cs="Times New Roman"/>
           <w:sz w:val="24"/>
           <w:szCs w:val="24"/>
         </w:rPr>
       </w:pPr>
-      <w:r>
-        <w:rPr>
-          <w:rFonts w:ascii="Arial" w:eastAsia="Times New Roman" w:hAnsi="Arial" w:cs="Arial"/>
-          <w:color w:val="000000"/>
-        </w:rPr>
-        <w:t>Ask the user to enter a number and ask them for their name. Then use their name in the message that prints out what number they entered.</w:t>
-      </w:r>
-    </w:p>
-    <w:p>
-      <w:pPr>
-        <w:spacing w:after="0" w:line="240" w:lineRule="auto"/>
+      <w:proofErr w:type="gramStart"/>
+      <w:r>
+        <w:rPr>
+          <w:rFonts w:ascii="Arial" w:eastAsia="Times New Roman" w:hAnsi="Arial" w:cs="Arial"/>
+          <w:color w:val="000000"/>
+        </w:rPr>
+        <w:t>print(</w:t>
+      </w:r>
+      <w:proofErr w:type="gramEnd"/>
+      <w:r>
+        <w:rPr>
+          <w:rFonts w:ascii="Arial" w:eastAsia="Times New Roman" w:hAnsi="Arial" w:cs="Arial"/>
+          <w:color w:val="000000"/>
+        </w:rPr>
+        <w:t>“Hello world”)</w:t>
+      </w:r>
+    </w:p>
+    <w:p>
+      <w:pPr>
+        <w:spacing w:after="0" w:line="240" w:lineRule="auto"/>
+        <w:ind w:left="720"/>
         <w:rPr>
           <w:rFonts w:ascii="Times New Roman" w:eastAsia="Times New Roman" w:hAnsi="Times New Roman" w:cs="Times New Roman"/>
           <w:sz w:val="24"/>
@@ -401,12 +557,13 @@
           <w:rFonts w:ascii="Arial" w:eastAsia="Times New Roman" w:hAnsi="Arial" w:cs="Arial"/>
           <w:color w:val="000000"/>
         </w:rPr>
-        <w:t>Sample IO:</w:t>
-      </w:r>
-    </w:p>
-    <w:p>
-      <w:pPr>
-        <w:spacing w:after="0" w:line="240" w:lineRule="auto"/>
+        <w:t>to print out “Hello world” on 3 different lines like so (without adding another print statement):</w:t>
+      </w:r>
+    </w:p>
+    <w:p>
+      <w:pPr>
+        <w:spacing w:after="0" w:line="240" w:lineRule="auto"/>
+        <w:ind w:left="720"/>
         <w:rPr>
           <w:rFonts w:ascii="Times New Roman" w:eastAsia="Times New Roman" w:hAnsi="Times New Roman" w:cs="Times New Roman"/>
           <w:sz w:val="24"/>
@@ -418,74 +575,31 @@
           <w:rFonts w:ascii="Arial" w:eastAsia="Times New Roman" w:hAnsi="Arial" w:cs="Arial"/>
           <w:color w:val="000000"/>
         </w:rPr>
-        <w:t>Enter a number: 3</w:t>
-      </w:r>
-      <w:r>
-        <w:rPr>
-          <w:rFonts w:ascii="Arial" w:eastAsia="Times New Roman" w:hAnsi="Arial" w:cs="Arial"/>
-          <w:color w:val="000000"/>
-        </w:rPr>
-        <w:br/>
-        <w:t>Enter your name Rachael</w:t>
-      </w:r>
-      <w:r>
-        <w:rPr>
-          <w:rFonts w:ascii="Arial" w:eastAsia="Times New Roman" w:hAnsi="Arial" w:cs="Arial"/>
-          <w:color w:val="000000"/>
-        </w:rPr>
-        <w:br/>
-      </w:r>
-      <w:proofErr w:type="spellStart"/>
-      <w:r>
-        <w:rPr>
-          <w:rFonts w:ascii="Arial" w:eastAsia="Times New Roman" w:hAnsi="Arial" w:cs="Arial"/>
-          <w:color w:val="000000"/>
-        </w:rPr>
-        <w:t>Rachael</w:t>
-      </w:r>
-      <w:proofErr w:type="spellEnd"/>
-      <w:r>
-        <w:rPr>
-          <w:rFonts w:ascii="Arial" w:eastAsia="Times New Roman" w:hAnsi="Arial" w:cs="Arial"/>
-          <w:color w:val="000000"/>
-        </w:rPr>
-        <w:t xml:space="preserve"> entered 3</w:t>
-      </w:r>
-    </w:p>
-    <w:p>
-      <w:pPr>
-        <w:spacing w:after="0" w:line="240" w:lineRule="auto"/>
+        <w:t>Hello world</w:t>
+      </w:r>
+    </w:p>
+    <w:p>
+      <w:pPr>
+        <w:spacing w:after="0" w:line="240" w:lineRule="auto"/>
+        <w:ind w:left="720"/>
         <w:rPr>
           <w:rFonts w:ascii="Times New Roman" w:eastAsia="Times New Roman" w:hAnsi="Times New Roman" w:cs="Times New Roman"/>
           <w:sz w:val="24"/>
           <w:szCs w:val="24"/>
         </w:rPr>
       </w:pPr>
-    </w:p>
-    <w:p>
-      <w:pPr>
-        <w:numPr>
-          <w:ilvl w:val="0"/>
-          <w:numId w:val="5"/>
-        </w:numPr>
-        <w:spacing w:after="0" w:line="240" w:lineRule="auto"/>
-        <w:textAlignment w:val="baseline"/>
-        <w:rPr>
-          <w:rFonts w:ascii="Arial" w:eastAsia="Times New Roman" w:hAnsi="Arial" w:cs="Arial"/>
-          <w:color w:val="000000"/>
-        </w:rPr>
-      </w:pPr>
-      <w:r>
-        <w:rPr>
-          <w:rFonts w:ascii="Arial" w:eastAsia="Times New Roman" w:hAnsi="Arial" w:cs="Arial"/>
-          <w:color w:val="000000"/>
-        </w:rPr>
-        <w:t>5</w:t>
-      </w:r>
-    </w:p>
-    <w:p>
-      <w:pPr>
-        <w:spacing w:after="0" w:line="240" w:lineRule="auto"/>
+      <w:r>
+        <w:rPr>
+          <w:rFonts w:ascii="Arial" w:eastAsia="Times New Roman" w:hAnsi="Arial" w:cs="Arial"/>
+          <w:color w:val="000000"/>
+        </w:rPr>
+        <w:t>Hello world</w:t>
+      </w:r>
+    </w:p>
+    <w:p>
+      <w:pPr>
+        <w:spacing w:after="0" w:line="240" w:lineRule="auto"/>
+        <w:ind w:left="720"/>
         <w:rPr>
           <w:rFonts w:ascii="Times New Roman" w:eastAsia="Times New Roman" w:hAnsi="Times New Roman" w:cs="Times New Roman"/>
           <w:sz w:val="24"/>
@@ -497,7 +611,7 @@
           <w:rFonts w:ascii="Arial" w:eastAsia="Times New Roman" w:hAnsi="Arial" w:cs="Arial"/>
           <w:color w:val="000000"/>
         </w:rPr>
-        <w:t>Modify the following print statement:</w:t>
+        <w:t>Hello world</w:t>
       </w:r>
     </w:p>
     <w:p>
@@ -509,26 +623,33 @@
           <w:szCs w:val="24"/>
         </w:rPr>
       </w:pPr>
-      <w:proofErr w:type="gramStart"/>
-      <w:r>
-        <w:rPr>
-          <w:rFonts w:ascii="Arial" w:eastAsia="Times New Roman" w:hAnsi="Arial" w:cs="Arial"/>
-          <w:color w:val="000000"/>
-        </w:rPr>
-        <w:t>print(</w:t>
-      </w:r>
-      <w:proofErr w:type="gramEnd"/>
-      <w:r>
-        <w:rPr>
-          <w:rFonts w:ascii="Arial" w:eastAsia="Times New Roman" w:hAnsi="Arial" w:cs="Arial"/>
-          <w:color w:val="000000"/>
-        </w:rPr>
-        <w:t>“Hello world”)</w:t>
-      </w:r>
-    </w:p>
-    <w:p>
-      <w:pPr>
-        <w:spacing w:after="0" w:line="240" w:lineRule="auto"/>
+    </w:p>
+    <w:p>
+      <w:pPr>
+        <w:numPr>
+          <w:ilvl w:val="0"/>
+          <w:numId w:val="18"/>
+        </w:numPr>
+        <w:spacing w:after="0" w:line="240" w:lineRule="auto"/>
+        <w:ind w:left="720" w:hanging="720"/>
+        <w:textAlignment w:val="baseline"/>
+        <w:rPr>
+          <w:rFonts w:ascii="Arial" w:eastAsia="Times New Roman" w:hAnsi="Arial" w:cs="Arial"/>
+          <w:color w:val="000000"/>
+        </w:rPr>
+      </w:pPr>
+      <w:r>
+        <w:rPr>
+          <w:rFonts w:ascii="Arial" w:eastAsia="Times New Roman" w:hAnsi="Arial" w:cs="Arial"/>
+          <w:color w:val="000000"/>
+        </w:rPr>
+        <w:t>Ask the user for a word and ask the user for a number. Print out the word they entered as many times as the number they entered. Print the word on new lines.</w:t>
+      </w:r>
+    </w:p>
+    <w:p>
+      <w:pPr>
+        <w:spacing w:after="0" w:line="240" w:lineRule="auto"/>
+        <w:ind w:left="720"/>
         <w:rPr>
           <w:rFonts w:ascii="Times New Roman" w:eastAsia="Times New Roman" w:hAnsi="Times New Roman" w:cs="Times New Roman"/>
           <w:sz w:val="24"/>
@@ -540,12 +661,13 @@
           <w:rFonts w:ascii="Arial" w:eastAsia="Times New Roman" w:hAnsi="Arial" w:cs="Arial"/>
           <w:color w:val="000000"/>
         </w:rPr>
-        <w:t>to print out “Hello world” on 3 different lines like so (without adding another print statement):</w:t>
-      </w:r>
-    </w:p>
-    <w:p>
-      <w:pPr>
-        <w:spacing w:after="0" w:line="240" w:lineRule="auto"/>
+        <w:t>Sample IO:</w:t>
+      </w:r>
+    </w:p>
+    <w:p>
+      <w:pPr>
+        <w:spacing w:after="0" w:line="240" w:lineRule="auto"/>
+        <w:ind w:left="720"/>
         <w:rPr>
           <w:rFonts w:ascii="Times New Roman" w:eastAsia="Times New Roman" w:hAnsi="Times New Roman" w:cs="Times New Roman"/>
           <w:sz w:val="24"/>
@@ -557,12 +679,13 @@
           <w:rFonts w:ascii="Arial" w:eastAsia="Times New Roman" w:hAnsi="Arial" w:cs="Arial"/>
           <w:color w:val="000000"/>
         </w:rPr>
-        <w:t>Hello world</w:t>
-      </w:r>
-    </w:p>
-    <w:p>
-      <w:pPr>
-        <w:spacing w:after="0" w:line="240" w:lineRule="auto"/>
+        <w:t>Please enter a name</w:t>
+      </w:r>
+    </w:p>
+    <w:p>
+      <w:pPr>
+        <w:spacing w:after="0" w:line="240" w:lineRule="auto"/>
+        <w:ind w:left="720"/>
         <w:rPr>
           <w:rFonts w:ascii="Times New Roman" w:eastAsia="Times New Roman" w:hAnsi="Times New Roman" w:cs="Times New Roman"/>
           <w:sz w:val="24"/>
@@ -574,12 +697,13 @@
           <w:rFonts w:ascii="Arial" w:eastAsia="Times New Roman" w:hAnsi="Arial" w:cs="Arial"/>
           <w:color w:val="000000"/>
         </w:rPr>
-        <w:t>Hello world</w:t>
-      </w:r>
-    </w:p>
-    <w:p>
-      <w:pPr>
-        <w:spacing w:after="0" w:line="240" w:lineRule="auto"/>
+        <w:t>Banana</w:t>
+      </w:r>
+    </w:p>
+    <w:p>
+      <w:pPr>
+        <w:spacing w:after="0" w:line="240" w:lineRule="auto"/>
+        <w:ind w:left="720"/>
         <w:rPr>
           <w:rFonts w:ascii="Times New Roman" w:eastAsia="Times New Roman" w:hAnsi="Times New Roman" w:cs="Times New Roman"/>
           <w:sz w:val="24"/>
@@ -591,43 +715,31 @@
           <w:rFonts w:ascii="Arial" w:eastAsia="Times New Roman" w:hAnsi="Arial" w:cs="Arial"/>
           <w:color w:val="000000"/>
         </w:rPr>
-        <w:t>Hello world</w:t>
-      </w:r>
-    </w:p>
-    <w:p>
-      <w:pPr>
-        <w:spacing w:after="0" w:line="240" w:lineRule="auto"/>
+        <w:t>Please enter a number</w:t>
+      </w:r>
+    </w:p>
+    <w:p>
+      <w:pPr>
+        <w:spacing w:after="0" w:line="240" w:lineRule="auto"/>
+        <w:ind w:left="720"/>
         <w:rPr>
           <w:rFonts w:ascii="Times New Roman" w:eastAsia="Times New Roman" w:hAnsi="Times New Roman" w:cs="Times New Roman"/>
           <w:sz w:val="24"/>
           <w:szCs w:val="24"/>
         </w:rPr>
       </w:pPr>
-    </w:p>
-    <w:p>
-      <w:pPr>
-        <w:numPr>
-          <w:ilvl w:val="0"/>
-          <w:numId w:val="6"/>
-        </w:numPr>
-        <w:spacing w:after="0" w:line="240" w:lineRule="auto"/>
-        <w:textAlignment w:val="baseline"/>
-        <w:rPr>
-          <w:rFonts w:ascii="Arial" w:eastAsia="Times New Roman" w:hAnsi="Arial" w:cs="Arial"/>
-          <w:color w:val="000000"/>
-        </w:rPr>
-      </w:pPr>
-      <w:r>
-        <w:rPr>
-          <w:rFonts w:ascii="Arial" w:eastAsia="Times New Roman" w:hAnsi="Arial" w:cs="Arial"/>
-          <w:color w:val="000000"/>
-        </w:rPr>
-        <w:t>6</w:t>
-      </w:r>
-    </w:p>
-    <w:p>
-      <w:pPr>
-        <w:spacing w:after="0" w:line="240" w:lineRule="auto"/>
+      <w:r>
+        <w:rPr>
+          <w:rFonts w:ascii="Arial" w:eastAsia="Times New Roman" w:hAnsi="Arial" w:cs="Arial"/>
+          <w:color w:val="000000"/>
+        </w:rPr>
+        <w:t>3</w:t>
+      </w:r>
+    </w:p>
+    <w:p>
+      <w:pPr>
+        <w:spacing w:after="0" w:line="240" w:lineRule="auto"/>
+        <w:ind w:left="720"/>
         <w:rPr>
           <w:rFonts w:ascii="Times New Roman" w:eastAsia="Times New Roman" w:hAnsi="Times New Roman" w:cs="Times New Roman"/>
           <w:sz w:val="24"/>
@@ -639,12 +751,13 @@
           <w:rFonts w:ascii="Arial" w:eastAsia="Times New Roman" w:hAnsi="Arial" w:cs="Arial"/>
           <w:color w:val="000000"/>
         </w:rPr>
-        <w:t>Ask the user for a word and ask the user for a number. Print out the word they entered as many times as the number they entered. Print the word on new lines.</w:t>
-      </w:r>
-    </w:p>
-    <w:p>
-      <w:pPr>
-        <w:spacing w:after="0" w:line="240" w:lineRule="auto"/>
+        <w:t>Banana</w:t>
+      </w:r>
+    </w:p>
+    <w:p>
+      <w:pPr>
+        <w:spacing w:after="0" w:line="240" w:lineRule="auto"/>
+        <w:ind w:left="720"/>
         <w:rPr>
           <w:rFonts w:ascii="Times New Roman" w:eastAsia="Times New Roman" w:hAnsi="Times New Roman" w:cs="Times New Roman"/>
           <w:sz w:val="24"/>
@@ -656,12 +769,13 @@
           <w:rFonts w:ascii="Arial" w:eastAsia="Times New Roman" w:hAnsi="Arial" w:cs="Arial"/>
           <w:color w:val="000000"/>
         </w:rPr>
-        <w:t>Sample IO:</w:t>
-      </w:r>
-    </w:p>
-    <w:p>
-      <w:pPr>
-        <w:spacing w:after="0" w:line="240" w:lineRule="auto"/>
+        <w:t>Banana</w:t>
+      </w:r>
+    </w:p>
+    <w:p>
+      <w:pPr>
+        <w:spacing w:after="0" w:line="240" w:lineRule="auto"/>
+        <w:ind w:left="720"/>
         <w:rPr>
           <w:rFonts w:ascii="Times New Roman" w:eastAsia="Times New Roman" w:hAnsi="Times New Roman" w:cs="Times New Roman"/>
           <w:sz w:val="24"/>
@@ -673,7 +787,7 @@
           <w:rFonts w:ascii="Arial" w:eastAsia="Times New Roman" w:hAnsi="Arial" w:cs="Arial"/>
           <w:color w:val="000000"/>
         </w:rPr>
-        <w:t>Please enter a name</w:t>
+        <w:t>Banana</w:t>
       </w:r>
     </w:p>
     <w:p>
@@ -685,17 +799,32 @@
           <w:szCs w:val="24"/>
         </w:rPr>
       </w:pPr>
-      <w:r>
-        <w:rPr>
-          <w:rFonts w:ascii="Arial" w:eastAsia="Times New Roman" w:hAnsi="Arial" w:cs="Arial"/>
-          <w:color w:val="000000"/>
-        </w:rPr>
-        <w:t>Banana</w:t>
-      </w:r>
-    </w:p>
-    <w:p>
-      <w:pPr>
-        <w:spacing w:after="0" w:line="240" w:lineRule="auto"/>
+    </w:p>
+    <w:p>
+      <w:pPr>
+        <w:numPr>
+          <w:ilvl w:val="0"/>
+          <w:numId w:val="19"/>
+        </w:numPr>
+        <w:spacing w:after="0" w:line="240" w:lineRule="auto"/>
+        <w:textAlignment w:val="baseline"/>
+        <w:rPr>
+          <w:rFonts w:ascii="Arial" w:eastAsia="Times New Roman" w:hAnsi="Arial" w:cs="Arial"/>
+          <w:color w:val="000000"/>
+        </w:rPr>
+      </w:pPr>
+      <w:r>
+        <w:rPr>
+          <w:rFonts w:ascii="Arial" w:eastAsia="Times New Roman" w:hAnsi="Arial" w:cs="Arial"/>
+          <w:color w:val="000000"/>
+        </w:rPr>
+        <w:t>Get 2 different names from the user. Print out both names on 1 line.</w:t>
+      </w:r>
+    </w:p>
+    <w:p>
+      <w:pPr>
+        <w:spacing w:after="0" w:line="240" w:lineRule="auto"/>
+        <w:ind w:left="720"/>
         <w:rPr>
           <w:rFonts w:ascii="Times New Roman" w:eastAsia="Times New Roman" w:hAnsi="Times New Roman" w:cs="Times New Roman"/>
           <w:sz w:val="24"/>
@@ -707,12 +836,14 @@
           <w:rFonts w:ascii="Arial" w:eastAsia="Times New Roman" w:hAnsi="Arial" w:cs="Arial"/>
           <w:color w:val="000000"/>
         </w:rPr>
-        <w:t>Please enter a number</w:t>
-      </w:r>
-    </w:p>
-    <w:p>
-      <w:pPr>
-        <w:spacing w:after="0" w:line="240" w:lineRule="auto"/>
+        <w:lastRenderedPageBreak/>
+        <w:t>Sample IO:</w:t>
+      </w:r>
+    </w:p>
+    <w:p>
+      <w:pPr>
+        <w:spacing w:after="0" w:line="240" w:lineRule="auto"/>
+        <w:ind w:left="720"/>
         <w:rPr>
           <w:rFonts w:ascii="Times New Roman" w:eastAsia="Times New Roman" w:hAnsi="Times New Roman" w:cs="Times New Roman"/>
           <w:sz w:val="24"/>
@@ -724,7 +855,23 @@
           <w:rFonts w:ascii="Arial" w:eastAsia="Times New Roman" w:hAnsi="Arial" w:cs="Arial"/>
           <w:color w:val="000000"/>
         </w:rPr>
-        <w:t>3</w:t>
+        <w:t>Enter name1: Rachael</w:t>
+      </w:r>
+      <w:r>
+        <w:rPr>
+          <w:rFonts w:ascii="Arial" w:eastAsia="Times New Roman" w:hAnsi="Arial" w:cs="Arial"/>
+          <w:color w:val="000000"/>
+        </w:rPr>
+        <w:br/>
+        <w:t>Enter name2: Genevieve</w:t>
+      </w:r>
+      <w:r>
+        <w:rPr>
+          <w:rFonts w:ascii="Arial" w:eastAsia="Times New Roman" w:hAnsi="Arial" w:cs="Arial"/>
+          <w:color w:val="000000"/>
+        </w:rPr>
+        <w:br/>
+        <w:t>Rachael Genevieve</w:t>
       </w:r>
     </w:p>
     <w:p>
@@ -736,17 +883,33 @@
           <w:szCs w:val="24"/>
         </w:rPr>
       </w:pPr>
-      <w:r>
-        <w:rPr>
-          <w:rFonts w:ascii="Arial" w:eastAsia="Times New Roman" w:hAnsi="Arial" w:cs="Arial"/>
-          <w:color w:val="000000"/>
-        </w:rPr>
-        <w:t>Banana</w:t>
-      </w:r>
-    </w:p>
-    <w:p>
-      <w:pPr>
-        <w:spacing w:after="0" w:line="240" w:lineRule="auto"/>
+    </w:p>
+    <w:p>
+      <w:pPr>
+        <w:numPr>
+          <w:ilvl w:val="0"/>
+          <w:numId w:val="20"/>
+        </w:numPr>
+        <w:spacing w:after="0" w:line="240" w:lineRule="auto"/>
+        <w:ind w:left="720" w:hanging="720"/>
+        <w:textAlignment w:val="baseline"/>
+        <w:rPr>
+          <w:rFonts w:ascii="Arial" w:eastAsia="Times New Roman" w:hAnsi="Arial" w:cs="Arial"/>
+          <w:color w:val="000000"/>
+        </w:rPr>
+      </w:pPr>
+      <w:r>
+        <w:rPr>
+          <w:rFonts w:ascii="Arial" w:eastAsia="Times New Roman" w:hAnsi="Arial" w:cs="Arial"/>
+          <w:color w:val="000000"/>
+        </w:rPr>
+        <w:t>Ask the user for a noun and a number greater than 1. Print out “There are &lt;number&gt; &lt;noun&gt;s”, where &lt;number&gt; is the number they entered (without the &lt;&gt;s) and &lt;noun&gt; is the noun they entered (again without the &lt;&gt;s) with an “s” at the end to make it plural.</w:t>
+      </w:r>
+    </w:p>
+    <w:p>
+      <w:pPr>
+        <w:spacing w:after="0" w:line="240" w:lineRule="auto"/>
+        <w:ind w:left="720"/>
         <w:rPr>
           <w:rFonts w:ascii="Times New Roman" w:eastAsia="Times New Roman" w:hAnsi="Times New Roman" w:cs="Times New Roman"/>
           <w:sz w:val="24"/>
@@ -758,12 +921,13 @@
           <w:rFonts w:ascii="Arial" w:eastAsia="Times New Roman" w:hAnsi="Arial" w:cs="Arial"/>
           <w:color w:val="000000"/>
         </w:rPr>
-        <w:t>Banana</w:t>
-      </w:r>
-    </w:p>
-    <w:p>
-      <w:pPr>
-        <w:spacing w:after="0" w:line="240" w:lineRule="auto"/>
+        <w:t>Sample IO:</w:t>
+      </w:r>
+    </w:p>
+    <w:p>
+      <w:pPr>
+        <w:spacing w:after="0" w:line="240" w:lineRule="auto"/>
+        <w:ind w:left="720"/>
         <w:rPr>
           <w:rFonts w:ascii="Times New Roman" w:eastAsia="Times New Roman" w:hAnsi="Times New Roman" w:cs="Times New Roman"/>
           <w:sz w:val="24"/>
@@ -775,8 +939,23 @@
           <w:rFonts w:ascii="Arial" w:eastAsia="Times New Roman" w:hAnsi="Arial" w:cs="Arial"/>
           <w:color w:val="000000"/>
         </w:rPr>
-        <w:lastRenderedPageBreak/>
-        <w:t>Banana</w:t>
+        <w:t>Enter a noun: cat</w:t>
+      </w:r>
+      <w:r>
+        <w:rPr>
+          <w:rFonts w:ascii="Arial" w:eastAsia="Times New Roman" w:hAnsi="Arial" w:cs="Arial"/>
+          <w:color w:val="000000"/>
+        </w:rPr>
+        <w:br/>
+        <w:t>Enter number: 5</w:t>
+      </w:r>
+      <w:r>
+        <w:rPr>
+          <w:rFonts w:ascii="Arial" w:eastAsia="Times New Roman" w:hAnsi="Arial" w:cs="Arial"/>
+          <w:color w:val="000000"/>
+        </w:rPr>
+        <w:br/>
+        <w:t>There are 5 cats</w:t>
       </w:r>
     </w:p>
     <w:p>
@@ -793,7 +972,7 @@
       <w:pPr>
         <w:numPr>
           <w:ilvl w:val="0"/>
-          <w:numId w:val="7"/>
+          <w:numId w:val="21"/>
         </w:numPr>
         <w:spacing w:after="0" w:line="240" w:lineRule="auto"/>
         <w:textAlignment w:val="baseline"/>
@@ -807,12 +986,13 @@
           <w:rFonts w:ascii="Arial" w:eastAsia="Times New Roman" w:hAnsi="Arial" w:cs="Arial"/>
           <w:color w:val="000000"/>
         </w:rPr>
-        <w:t>7</w:t>
-      </w:r>
-    </w:p>
-    <w:p>
-      <w:pPr>
-        <w:spacing w:after="0" w:line="240" w:lineRule="auto"/>
+        <w:t>Ask the user for a decimal number. Then output “The decimal you entered is &lt;number&gt;.”</w:t>
+      </w:r>
+    </w:p>
+    <w:p>
+      <w:pPr>
+        <w:spacing w:after="0" w:line="240" w:lineRule="auto"/>
+        <w:ind w:left="720"/>
         <w:rPr>
           <w:rFonts w:ascii="Times New Roman" w:eastAsia="Times New Roman" w:hAnsi="Times New Roman" w:cs="Times New Roman"/>
           <w:sz w:val="24"/>
@@ -824,12 +1004,13 @@
           <w:rFonts w:ascii="Arial" w:eastAsia="Times New Roman" w:hAnsi="Arial" w:cs="Arial"/>
           <w:color w:val="000000"/>
         </w:rPr>
-        <w:t>Get 2 different names from the user. Print out both names on 1 line.</w:t>
-      </w:r>
-    </w:p>
-    <w:p>
-      <w:pPr>
-        <w:spacing w:after="0" w:line="240" w:lineRule="auto"/>
+        <w:t>Sample IO:</w:t>
+      </w:r>
+    </w:p>
+    <w:p>
+      <w:pPr>
+        <w:spacing w:after="0" w:line="240" w:lineRule="auto"/>
+        <w:ind w:left="720"/>
         <w:rPr>
           <w:rFonts w:ascii="Times New Roman" w:eastAsia="Times New Roman" w:hAnsi="Times New Roman" w:cs="Times New Roman"/>
           <w:sz w:val="24"/>
@@ -841,7 +1022,15 @@
           <w:rFonts w:ascii="Arial" w:eastAsia="Times New Roman" w:hAnsi="Arial" w:cs="Arial"/>
           <w:color w:val="000000"/>
         </w:rPr>
-        <w:t>Sample IO:</w:t>
+        <w:t>Please enter a decimal 3.5</w:t>
+      </w:r>
+      <w:r>
+        <w:rPr>
+          <w:rFonts w:ascii="Arial" w:eastAsia="Times New Roman" w:hAnsi="Arial" w:cs="Arial"/>
+          <w:color w:val="000000"/>
+        </w:rPr>
+        <w:br/>
+        <w:t>The decimal you entered is 3.5.</w:t>
       </w:r>
     </w:p>
     <w:p>
@@ -853,64 +1042,67 @@
           <w:szCs w:val="24"/>
         </w:rPr>
       </w:pPr>
-      <w:r>
-        <w:rPr>
-          <w:rFonts w:ascii="Arial" w:eastAsia="Times New Roman" w:hAnsi="Arial" w:cs="Arial"/>
-          <w:color w:val="000000"/>
-        </w:rPr>
-        <w:t>Enter name1: Rachael</w:t>
-      </w:r>
-      <w:r>
-        <w:rPr>
-          <w:rFonts w:ascii="Arial" w:eastAsia="Times New Roman" w:hAnsi="Arial" w:cs="Arial"/>
-          <w:color w:val="000000"/>
-        </w:rPr>
-        <w:br/>
-        <w:t>Enter name2: Sera</w:t>
-      </w:r>
-      <w:r>
-        <w:rPr>
-          <w:rFonts w:ascii="Arial" w:eastAsia="Times New Roman" w:hAnsi="Arial" w:cs="Arial"/>
-          <w:color w:val="000000"/>
-        </w:rPr>
-        <w:br/>
-        <w:t>Rachael Sera</w:t>
-      </w:r>
-    </w:p>
-    <w:p>
-      <w:pPr>
-        <w:spacing w:after="0" w:line="240" w:lineRule="auto"/>
+    </w:p>
+    <w:p>
+      <w:pPr>
+        <w:numPr>
+          <w:ilvl w:val="0"/>
+          <w:numId w:val="22"/>
+        </w:numPr>
+        <w:spacing w:after="0" w:line="240" w:lineRule="auto"/>
+        <w:ind w:left="720" w:hanging="720"/>
+        <w:textAlignment w:val="baseline"/>
+        <w:rPr>
+          <w:rFonts w:ascii="Arial" w:eastAsia="Times New Roman" w:hAnsi="Arial" w:cs="Arial"/>
+          <w:color w:val="000000"/>
+        </w:rPr>
+      </w:pPr>
+      <w:r>
+        <w:rPr>
+          <w:rFonts w:ascii="Arial" w:eastAsia="Times New Roman" w:hAnsi="Arial" w:cs="Arial"/>
+          <w:color w:val="000000"/>
+        </w:rPr>
+        <w:t xml:space="preserve">Get 2 numbers from the user. Print out </w:t>
+      </w:r>
+      <w:proofErr w:type="gramStart"/>
+      <w:r>
+        <w:rPr>
+          <w:rFonts w:ascii="Arial" w:eastAsia="Times New Roman" w:hAnsi="Arial" w:cs="Arial"/>
+          <w:color w:val="000000"/>
+        </w:rPr>
+        <w:t>a patterns</w:t>
+      </w:r>
+      <w:proofErr w:type="gramEnd"/>
+      <w:r>
+        <w:rPr>
+          <w:rFonts w:ascii="Arial" w:eastAsia="Times New Roman" w:hAnsi="Arial" w:cs="Arial"/>
+          <w:color w:val="000000"/>
+        </w:rPr>
+        <w:t xml:space="preserve"> of *s (asterisks) that is the first number wide by the 2nd number tall.</w:t>
+      </w:r>
+    </w:p>
+    <w:p>
+      <w:pPr>
+        <w:spacing w:after="0" w:line="240" w:lineRule="auto"/>
+        <w:ind w:left="720"/>
         <w:rPr>
           <w:rFonts w:ascii="Times New Roman" w:eastAsia="Times New Roman" w:hAnsi="Times New Roman" w:cs="Times New Roman"/>
           <w:sz w:val="24"/>
           <w:szCs w:val="24"/>
         </w:rPr>
       </w:pPr>
-    </w:p>
-    <w:p>
-      <w:pPr>
-        <w:numPr>
-          <w:ilvl w:val="0"/>
-          <w:numId w:val="8"/>
-        </w:numPr>
-        <w:spacing w:after="0" w:line="240" w:lineRule="auto"/>
-        <w:textAlignment w:val="baseline"/>
-        <w:rPr>
-          <w:rFonts w:ascii="Arial" w:eastAsia="Times New Roman" w:hAnsi="Arial" w:cs="Arial"/>
-          <w:color w:val="000000"/>
-        </w:rPr>
-      </w:pPr>
-      <w:r>
-        <w:rPr>
-          <w:rFonts w:ascii="Arial" w:eastAsia="Times New Roman" w:hAnsi="Arial" w:cs="Arial"/>
-          <w:color w:val="000000"/>
-        </w:rPr>
-        <w:t>8</w:t>
-      </w:r>
-    </w:p>
-    <w:p>
-      <w:pPr>
-        <w:spacing w:after="0" w:line="240" w:lineRule="auto"/>
+      <w:r>
+        <w:rPr>
+          <w:rFonts w:ascii="Arial" w:eastAsia="Times New Roman" w:hAnsi="Arial" w:cs="Arial"/>
+          <w:color w:val="000000"/>
+        </w:rPr>
+        <w:t>Sample IO:</w:t>
+      </w:r>
+    </w:p>
+    <w:p>
+      <w:pPr>
+        <w:spacing w:after="0" w:line="240" w:lineRule="auto"/>
+        <w:ind w:left="720"/>
         <w:rPr>
           <w:rFonts w:ascii="Times New Roman" w:eastAsia="Times New Roman" w:hAnsi="Times New Roman" w:cs="Times New Roman"/>
           <w:sz w:val="24"/>
@@ -922,7 +1114,39 @@
           <w:rFonts w:ascii="Arial" w:eastAsia="Times New Roman" w:hAnsi="Arial" w:cs="Arial"/>
           <w:color w:val="000000"/>
         </w:rPr>
-        <w:t>Ask the user for a noun and a number greater than 1. Print out “There are &lt;number&gt; &lt;noun&gt;s”, where &lt;number&gt; is the number they entered (without the &lt;&gt;s) and &lt;noun&gt; is the noun they entered (again without the &lt;&gt;s) with an “s” at the end to make it plural.</w:t>
+        <w:t>Enter 1st number: 6</w:t>
+      </w:r>
+      <w:r>
+        <w:rPr>
+          <w:rFonts w:ascii="Arial" w:eastAsia="Times New Roman" w:hAnsi="Arial" w:cs="Arial"/>
+          <w:color w:val="000000"/>
+        </w:rPr>
+        <w:br/>
+        <w:t>Enter 2nd number: 3</w:t>
+      </w:r>
+      <w:r>
+        <w:rPr>
+          <w:rFonts w:ascii="Arial" w:eastAsia="Times New Roman" w:hAnsi="Arial" w:cs="Arial"/>
+          <w:color w:val="000000"/>
+        </w:rPr>
+        <w:br/>
+        <w:t>******</w:t>
+      </w:r>
+      <w:r>
+        <w:rPr>
+          <w:rFonts w:ascii="Arial" w:eastAsia="Times New Roman" w:hAnsi="Arial" w:cs="Arial"/>
+          <w:color w:val="000000"/>
+        </w:rPr>
+        <w:br/>
+        <w:t>******</w:t>
+      </w:r>
+      <w:r>
+        <w:rPr>
+          <w:rFonts w:ascii="Arial" w:eastAsia="Times New Roman" w:hAnsi="Arial" w:cs="Arial"/>
+          <w:color w:val="000000"/>
+        </w:rPr>
+        <w:br/>
+        <w:t>******</w:t>
       </w:r>
     </w:p>
     <w:p>
@@ -934,17 +1158,36 @@
           <w:szCs w:val="24"/>
         </w:rPr>
       </w:pPr>
-      <w:r>
-        <w:rPr>
-          <w:rFonts w:ascii="Arial" w:eastAsia="Times New Roman" w:hAnsi="Arial" w:cs="Arial"/>
-          <w:color w:val="000000"/>
-        </w:rPr>
-        <w:t>Sample IO:</w:t>
-      </w:r>
-    </w:p>
-    <w:p>
-      <w:pPr>
-        <w:spacing w:after="0" w:line="240" w:lineRule="auto"/>
+    </w:p>
+    <w:p>
+      <w:pPr>
+        <w:numPr>
+          <w:ilvl w:val="0"/>
+          <w:numId w:val="23"/>
+        </w:numPr>
+        <w:tabs>
+          <w:tab w:val="left" w:pos="90"/>
+        </w:tabs>
+        <w:spacing w:after="0" w:line="240" w:lineRule="auto"/>
+        <w:ind w:left="720" w:hanging="720"/>
+        <w:textAlignment w:val="baseline"/>
+        <w:rPr>
+          <w:rFonts w:ascii="Arial" w:eastAsia="Times New Roman" w:hAnsi="Arial" w:cs="Arial"/>
+          <w:color w:val="000000"/>
+        </w:rPr>
+      </w:pPr>
+      <w:r>
+        <w:rPr>
+          <w:rFonts w:ascii="Arial" w:eastAsia="Times New Roman" w:hAnsi="Arial" w:cs="Arial"/>
+          <w:color w:val="000000"/>
+        </w:rPr>
+        <w:t>Have the user enter a number. Print out “Hello world” separated by the number of tabs that the user entered.</w:t>
+      </w:r>
+    </w:p>
+    <w:p>
+      <w:pPr>
+        <w:spacing w:after="0" w:line="240" w:lineRule="auto"/>
+        <w:ind w:left="720"/>
         <w:rPr>
           <w:rFonts w:ascii="Times New Roman" w:eastAsia="Times New Roman" w:hAnsi="Times New Roman" w:cs="Times New Roman"/>
           <w:sz w:val="24"/>
@@ -956,54 +1199,62 @@
           <w:rFonts w:ascii="Arial" w:eastAsia="Times New Roman" w:hAnsi="Arial" w:cs="Arial"/>
           <w:color w:val="000000"/>
         </w:rPr>
-        <w:t>Enter a noun: cat</w:t>
-      </w:r>
-      <w:r>
-        <w:rPr>
-          <w:rFonts w:ascii="Arial" w:eastAsia="Times New Roman" w:hAnsi="Arial" w:cs="Arial"/>
-          <w:color w:val="000000"/>
-        </w:rPr>
-        <w:br/>
-        <w:t>Enter number: 5</w:t>
-      </w:r>
-      <w:r>
-        <w:rPr>
-          <w:rFonts w:ascii="Arial" w:eastAsia="Times New Roman" w:hAnsi="Arial" w:cs="Arial"/>
-          <w:color w:val="000000"/>
-        </w:rPr>
-        <w:br/>
-        <w:t>There are 5 cats</w:t>
-      </w:r>
-    </w:p>
-    <w:p>
-      <w:pPr>
-        <w:spacing w:after="0" w:line="240" w:lineRule="auto"/>
+        <w:t>Sample IO:</w:t>
+      </w:r>
+    </w:p>
+    <w:p>
+      <w:pPr>
+        <w:spacing w:after="0" w:line="240" w:lineRule="auto"/>
+        <w:ind w:left="720"/>
         <w:rPr>
           <w:rFonts w:ascii="Times New Roman" w:eastAsia="Times New Roman" w:hAnsi="Times New Roman" w:cs="Times New Roman"/>
           <w:sz w:val="24"/>
           <w:szCs w:val="24"/>
         </w:rPr>
       </w:pPr>
-    </w:p>
-    <w:p>
-      <w:pPr>
-        <w:numPr>
-          <w:ilvl w:val="0"/>
-          <w:numId w:val="9"/>
-        </w:numPr>
-        <w:spacing w:after="0" w:line="240" w:lineRule="auto"/>
-        <w:textAlignment w:val="baseline"/>
-        <w:rPr>
-          <w:rFonts w:ascii="Arial" w:eastAsia="Times New Roman" w:hAnsi="Arial" w:cs="Arial"/>
-          <w:color w:val="000000"/>
-        </w:rPr>
-      </w:pPr>
-      <w:r>
-        <w:rPr>
-          <w:rFonts w:ascii="Arial" w:eastAsia="Times New Roman" w:hAnsi="Arial" w:cs="Arial"/>
-          <w:color w:val="000000"/>
-        </w:rPr>
-        <w:t>9</w:t>
+      <w:r>
+        <w:rPr>
+          <w:rFonts w:ascii="Arial" w:eastAsia="Times New Roman" w:hAnsi="Arial" w:cs="Arial"/>
+          <w:color w:val="000000"/>
+        </w:rPr>
+        <w:t>Enter the number of tabs: 4</w:t>
+      </w:r>
+      <w:r>
+        <w:rPr>
+          <w:rFonts w:ascii="Arial" w:eastAsia="Times New Roman" w:hAnsi="Arial" w:cs="Arial"/>
+          <w:color w:val="000000"/>
+        </w:rPr>
+        <w:br/>
+        <w:t>Hello</w:t>
+      </w:r>
+      <w:r>
+        <w:rPr>
+          <w:rFonts w:ascii="Arial" w:eastAsia="Times New Roman" w:hAnsi="Arial" w:cs="Arial"/>
+          <w:color w:val="000000"/>
+        </w:rPr>
+        <w:tab/>
+      </w:r>
+      <w:r>
+        <w:rPr>
+          <w:rFonts w:ascii="Arial" w:eastAsia="Times New Roman" w:hAnsi="Arial" w:cs="Arial"/>
+          <w:color w:val="000000"/>
+        </w:rPr>
+        <w:tab/>
+      </w:r>
+      <w:r>
+        <w:rPr>
+          <w:rFonts w:ascii="Arial" w:eastAsia="Times New Roman" w:hAnsi="Arial" w:cs="Arial"/>
+          <w:color w:val="000000"/>
+        </w:rPr>
+        <w:tab/>
+      </w:r>
+      <w:r>
+        <w:rPr>
+          <w:rFonts w:ascii="Arial" w:eastAsia="Times New Roman" w:hAnsi="Arial" w:cs="Arial"/>
+          <w:color w:val="000000"/>
+        </w:rPr>
+        <w:tab/>
+        <w:t>world</w:t>
       </w:r>
     </w:p>
     <w:p>
@@ -1015,17 +1266,33 @@
           <w:szCs w:val="24"/>
         </w:rPr>
       </w:pPr>
-      <w:r>
-        <w:rPr>
-          <w:rFonts w:ascii="Arial" w:eastAsia="Times New Roman" w:hAnsi="Arial" w:cs="Arial"/>
-          <w:color w:val="000000"/>
-        </w:rPr>
-        <w:t>Ask the user for a decimal number. Then output “The decimal you entered is &lt;number&gt;.”</w:t>
-      </w:r>
-    </w:p>
-    <w:p>
-      <w:pPr>
-        <w:spacing w:after="0" w:line="240" w:lineRule="auto"/>
+    </w:p>
+    <w:p>
+      <w:pPr>
+        <w:numPr>
+          <w:ilvl w:val="0"/>
+          <w:numId w:val="24"/>
+        </w:numPr>
+        <w:spacing w:after="0" w:line="240" w:lineRule="auto"/>
+        <w:ind w:left="810" w:hanging="810"/>
+        <w:textAlignment w:val="baseline"/>
+        <w:rPr>
+          <w:rFonts w:ascii="Arial" w:eastAsia="Times New Roman" w:hAnsi="Arial" w:cs="Arial"/>
+          <w:color w:val="000000"/>
+        </w:rPr>
+      </w:pPr>
+      <w:r>
+        <w:rPr>
+          <w:rFonts w:ascii="Arial" w:eastAsia="Times New Roman" w:hAnsi="Arial" w:cs="Arial"/>
+          <w:color w:val="000000"/>
+        </w:rPr>
+        <w:t>Ask the user to enter a number. Then ask them to type that number spelled out. Then print out the number and spelling they typed in.</w:t>
+      </w:r>
+    </w:p>
+    <w:p>
+      <w:pPr>
+        <w:spacing w:after="0" w:line="240" w:lineRule="auto"/>
+        <w:ind w:left="720"/>
         <w:rPr>
           <w:rFonts w:ascii="Times New Roman" w:eastAsia="Times New Roman" w:hAnsi="Times New Roman" w:cs="Times New Roman"/>
           <w:sz w:val="24"/>
@@ -1043,6 +1310,7 @@
     <w:p>
       <w:pPr>
         <w:spacing w:after="0" w:line="240" w:lineRule="auto"/>
+        <w:ind w:left="720"/>
         <w:rPr>
           <w:rFonts w:ascii="Times New Roman" w:eastAsia="Times New Roman" w:hAnsi="Times New Roman" w:cs="Times New Roman"/>
           <w:sz w:val="24"/>
@@ -1054,7 +1322,7 @@
           <w:rFonts w:ascii="Arial" w:eastAsia="Times New Roman" w:hAnsi="Arial" w:cs="Arial"/>
           <w:color w:val="000000"/>
         </w:rPr>
-        <w:t>Please enter a decimal 3.5</w:t>
+        <w:t>Please enter a number: 6</w:t>
       </w:r>
       <w:r>
         <w:rPr>
@@ -1062,7 +1330,15 @@
           <w:color w:val="000000"/>
         </w:rPr>
         <w:br/>
-        <w:t>The decimal you entered is 3.5.</w:t>
+        <w:t>Please enter 6 spelled out six</w:t>
+      </w:r>
+      <w:r>
+        <w:rPr>
+          <w:rFonts w:ascii="Arial" w:eastAsia="Times New Roman" w:hAnsi="Arial" w:cs="Arial"/>
+          <w:color w:val="000000"/>
+        </w:rPr>
+        <w:br/>
+        <w:t>You typed six</w:t>
       </w:r>
     </w:p>
     <w:p>
@@ -1077,27 +1353,6 @@
     </w:p>
     <w:p>
       <w:pPr>
-        <w:numPr>
-          <w:ilvl w:val="0"/>
-          <w:numId w:val="10"/>
-        </w:numPr>
-        <w:spacing w:after="0" w:line="240" w:lineRule="auto"/>
-        <w:textAlignment w:val="baseline"/>
-        <w:rPr>
-          <w:rFonts w:ascii="Arial" w:eastAsia="Times New Roman" w:hAnsi="Arial" w:cs="Arial"/>
-          <w:color w:val="000000"/>
-        </w:rPr>
-      </w:pPr>
-      <w:r>
-        <w:rPr>
-          <w:rFonts w:ascii="Arial" w:eastAsia="Times New Roman" w:hAnsi="Arial" w:cs="Arial"/>
-          <w:color w:val="000000"/>
-        </w:rPr>
-        <w:t>10</w:t>
-      </w:r>
-    </w:p>
-    <w:p>
-      <w:pPr>
         <w:spacing w:after="0" w:line="240" w:lineRule="auto"/>
         <w:rPr>
           <w:rFonts w:ascii="Times New Roman" w:eastAsia="Times New Roman" w:hAnsi="Times New Roman" w:cs="Times New Roman"/>
@@ -1105,393 +1360,6 @@
           <w:szCs w:val="24"/>
         </w:rPr>
       </w:pPr>
-      <w:r>
-        <w:rPr>
-          <w:rFonts w:ascii="Arial" w:eastAsia="Times New Roman" w:hAnsi="Arial" w:cs="Arial"/>
-          <w:color w:val="000000"/>
-        </w:rPr>
-        <w:t xml:space="preserve">Get 2 numbers from the user. Print out </w:t>
-      </w:r>
-      <w:proofErr w:type="gramStart"/>
-      <w:r>
-        <w:rPr>
-          <w:rFonts w:ascii="Arial" w:eastAsia="Times New Roman" w:hAnsi="Arial" w:cs="Arial"/>
-          <w:color w:val="000000"/>
-        </w:rPr>
-        <w:t>a patterns</w:t>
-      </w:r>
-      <w:proofErr w:type="gramEnd"/>
-      <w:r>
-        <w:rPr>
-          <w:rFonts w:ascii="Arial" w:eastAsia="Times New Roman" w:hAnsi="Arial" w:cs="Arial"/>
-          <w:color w:val="000000"/>
-        </w:rPr>
-        <w:t xml:space="preserve"> of *s that is the first number wide by the 2nd number tall.</w:t>
-      </w:r>
-    </w:p>
-    <w:p>
-      <w:pPr>
-        <w:spacing w:after="0" w:line="240" w:lineRule="auto"/>
-        <w:rPr>
-          <w:rFonts w:ascii="Times New Roman" w:eastAsia="Times New Roman" w:hAnsi="Times New Roman" w:cs="Times New Roman"/>
-          <w:sz w:val="24"/>
-          <w:szCs w:val="24"/>
-        </w:rPr>
-      </w:pPr>
-      <w:r>
-        <w:rPr>
-          <w:rFonts w:ascii="Arial" w:eastAsia="Times New Roman" w:hAnsi="Arial" w:cs="Arial"/>
-          <w:color w:val="000000"/>
-        </w:rPr>
-        <w:t>Sample IO:</w:t>
-      </w:r>
-    </w:p>
-    <w:p>
-      <w:pPr>
-        <w:spacing w:after="0" w:line="240" w:lineRule="auto"/>
-        <w:rPr>
-          <w:rFonts w:ascii="Times New Roman" w:eastAsia="Times New Roman" w:hAnsi="Times New Roman" w:cs="Times New Roman"/>
-          <w:sz w:val="24"/>
-          <w:szCs w:val="24"/>
-        </w:rPr>
-      </w:pPr>
-      <w:r>
-        <w:rPr>
-          <w:rFonts w:ascii="Arial" w:eastAsia="Times New Roman" w:hAnsi="Arial" w:cs="Arial"/>
-          <w:color w:val="000000"/>
-        </w:rPr>
-        <w:t>Enter 1st number: 6</w:t>
-      </w:r>
-      <w:r>
-        <w:rPr>
-          <w:rFonts w:ascii="Arial" w:eastAsia="Times New Roman" w:hAnsi="Arial" w:cs="Arial"/>
-          <w:color w:val="000000"/>
-        </w:rPr>
-        <w:br/>
-        <w:t>Enter 2nd number: 3</w:t>
-      </w:r>
-      <w:r>
-        <w:rPr>
-          <w:rFonts w:ascii="Arial" w:eastAsia="Times New Roman" w:hAnsi="Arial" w:cs="Arial"/>
-          <w:color w:val="000000"/>
-        </w:rPr>
-        <w:br/>
-        <w:t>******</w:t>
-      </w:r>
-      <w:r>
-        <w:rPr>
-          <w:rFonts w:ascii="Arial" w:eastAsia="Times New Roman" w:hAnsi="Arial" w:cs="Arial"/>
-          <w:color w:val="000000"/>
-        </w:rPr>
-        <w:br/>
-        <w:t>******</w:t>
-      </w:r>
-      <w:r>
-        <w:rPr>
-          <w:rFonts w:ascii="Arial" w:eastAsia="Times New Roman" w:hAnsi="Arial" w:cs="Arial"/>
-          <w:color w:val="000000"/>
-        </w:rPr>
-        <w:br/>
-        <w:t>******</w:t>
-      </w:r>
-    </w:p>
-    <w:p>
-      <w:pPr>
-        <w:spacing w:after="0" w:line="240" w:lineRule="auto"/>
-        <w:rPr>
-          <w:rFonts w:ascii="Times New Roman" w:eastAsia="Times New Roman" w:hAnsi="Times New Roman" w:cs="Times New Roman"/>
-          <w:sz w:val="24"/>
-          <w:szCs w:val="24"/>
-        </w:rPr>
-      </w:pPr>
-    </w:p>
-    <w:p>
-      <w:pPr>
-        <w:numPr>
-          <w:ilvl w:val="0"/>
-          <w:numId w:val="11"/>
-        </w:numPr>
-        <w:spacing w:after="0" w:line="240" w:lineRule="auto"/>
-        <w:textAlignment w:val="baseline"/>
-        <w:rPr>
-          <w:rFonts w:ascii="Arial" w:eastAsia="Times New Roman" w:hAnsi="Arial" w:cs="Arial"/>
-          <w:color w:val="000000"/>
-        </w:rPr>
-      </w:pPr>
-      <w:r>
-        <w:rPr>
-          <w:rFonts w:ascii="Arial" w:eastAsia="Times New Roman" w:hAnsi="Arial" w:cs="Arial"/>
-          <w:color w:val="000000"/>
-        </w:rPr>
-        <w:t>11</w:t>
-      </w:r>
-    </w:p>
-    <w:p>
-      <w:pPr>
-        <w:spacing w:after="0" w:line="240" w:lineRule="auto"/>
-        <w:rPr>
-          <w:rFonts w:ascii="Times New Roman" w:eastAsia="Times New Roman" w:hAnsi="Times New Roman" w:cs="Times New Roman"/>
-          <w:sz w:val="24"/>
-          <w:szCs w:val="24"/>
-        </w:rPr>
-      </w:pPr>
-      <w:r>
-        <w:rPr>
-          <w:rFonts w:ascii="Arial" w:eastAsia="Times New Roman" w:hAnsi="Arial" w:cs="Arial"/>
-          <w:color w:val="000000"/>
-        </w:rPr>
-        <w:t>Have the user enter a number. Print out “Hello world” separated by the number of tabs that the user entered.</w:t>
-      </w:r>
-    </w:p>
-    <w:p>
-      <w:pPr>
-        <w:spacing w:after="0" w:line="240" w:lineRule="auto"/>
-        <w:rPr>
-          <w:rFonts w:ascii="Times New Roman" w:eastAsia="Times New Roman" w:hAnsi="Times New Roman" w:cs="Times New Roman"/>
-          <w:sz w:val="24"/>
-          <w:szCs w:val="24"/>
-        </w:rPr>
-      </w:pPr>
-      <w:r>
-        <w:rPr>
-          <w:rFonts w:ascii="Arial" w:eastAsia="Times New Roman" w:hAnsi="Arial" w:cs="Arial"/>
-          <w:color w:val="000000"/>
-        </w:rPr>
-        <w:t>Sample IO:</w:t>
-      </w:r>
-    </w:p>
-    <w:p>
-      <w:pPr>
-        <w:spacing w:after="0" w:line="240" w:lineRule="auto"/>
-        <w:rPr>
-          <w:rFonts w:ascii="Times New Roman" w:eastAsia="Times New Roman" w:hAnsi="Times New Roman" w:cs="Times New Roman"/>
-          <w:sz w:val="24"/>
-          <w:szCs w:val="24"/>
-        </w:rPr>
-      </w:pPr>
-      <w:r>
-        <w:rPr>
-          <w:rFonts w:ascii="Arial" w:eastAsia="Times New Roman" w:hAnsi="Arial" w:cs="Arial"/>
-          <w:color w:val="000000"/>
-        </w:rPr>
-        <w:t>Enter the number of tabs: 4</w:t>
-      </w:r>
-      <w:r>
-        <w:rPr>
-          <w:rFonts w:ascii="Arial" w:eastAsia="Times New Roman" w:hAnsi="Arial" w:cs="Arial"/>
-          <w:color w:val="000000"/>
-        </w:rPr>
-        <w:br/>
-        <w:t>Hello</w:t>
-      </w:r>
-      <w:r>
-        <w:rPr>
-          <w:rFonts w:ascii="Arial" w:eastAsia="Times New Roman" w:hAnsi="Arial" w:cs="Arial"/>
-          <w:color w:val="000000"/>
-        </w:rPr>
-        <w:tab/>
-      </w:r>
-      <w:r>
-        <w:rPr>
-          <w:rFonts w:ascii="Arial" w:eastAsia="Times New Roman" w:hAnsi="Arial" w:cs="Arial"/>
-          <w:color w:val="000000"/>
-        </w:rPr>
-        <w:tab/>
-      </w:r>
-      <w:r>
-        <w:rPr>
-          <w:rFonts w:ascii="Arial" w:eastAsia="Times New Roman" w:hAnsi="Arial" w:cs="Arial"/>
-          <w:color w:val="000000"/>
-        </w:rPr>
-        <w:tab/>
-      </w:r>
-      <w:r>
-        <w:rPr>
-          <w:rFonts w:ascii="Arial" w:eastAsia="Times New Roman" w:hAnsi="Arial" w:cs="Arial"/>
-          <w:color w:val="000000"/>
-        </w:rPr>
-        <w:tab/>
-        <w:t>world</w:t>
-      </w:r>
-    </w:p>
-    <w:p>
-      <w:pPr>
-        <w:spacing w:after="0" w:line="240" w:lineRule="auto"/>
-        <w:rPr>
-          <w:rFonts w:ascii="Times New Roman" w:eastAsia="Times New Roman" w:hAnsi="Times New Roman" w:cs="Times New Roman"/>
-          <w:sz w:val="24"/>
-          <w:szCs w:val="24"/>
-        </w:rPr>
-      </w:pPr>
-    </w:p>
-    <w:p>
-      <w:pPr>
-        <w:numPr>
-          <w:ilvl w:val="0"/>
-          <w:numId w:val="12"/>
-        </w:numPr>
-        <w:spacing w:after="0" w:line="240" w:lineRule="auto"/>
-        <w:textAlignment w:val="baseline"/>
-        <w:rPr>
-          <w:rFonts w:ascii="Arial" w:eastAsia="Times New Roman" w:hAnsi="Arial" w:cs="Arial"/>
-          <w:color w:val="000000"/>
-        </w:rPr>
-      </w:pPr>
-      <w:r>
-        <w:rPr>
-          <w:rFonts w:ascii="Arial" w:eastAsia="Times New Roman" w:hAnsi="Arial" w:cs="Arial"/>
-          <w:color w:val="000000"/>
-        </w:rPr>
-        <w:t>12</w:t>
-      </w:r>
-    </w:p>
-    <w:p>
-      <w:pPr>
-        <w:spacing w:after="0" w:line="240" w:lineRule="auto"/>
-        <w:rPr>
-          <w:rFonts w:ascii="Times New Roman" w:eastAsia="Times New Roman" w:hAnsi="Times New Roman" w:cs="Times New Roman"/>
-          <w:sz w:val="24"/>
-          <w:szCs w:val="24"/>
-        </w:rPr>
-      </w:pPr>
-      <w:r>
-        <w:rPr>
-          <w:rFonts w:ascii="Arial" w:eastAsia="Times New Roman" w:hAnsi="Arial" w:cs="Arial"/>
-          <w:color w:val="000000"/>
-        </w:rPr>
-        <w:t>Ask the user to enter a number. Then ask them to type that number spelled out. Then print out what they typed in.</w:t>
-      </w:r>
-    </w:p>
-    <w:p>
-      <w:pPr>
-        <w:spacing w:after="0" w:line="240" w:lineRule="auto"/>
-        <w:rPr>
-          <w:rFonts w:ascii="Times New Roman" w:eastAsia="Times New Roman" w:hAnsi="Times New Roman" w:cs="Times New Roman"/>
-          <w:sz w:val="24"/>
-          <w:szCs w:val="24"/>
-        </w:rPr>
-      </w:pPr>
-      <w:r>
-        <w:rPr>
-          <w:rFonts w:ascii="Arial" w:eastAsia="Times New Roman" w:hAnsi="Arial" w:cs="Arial"/>
-          <w:color w:val="000000"/>
-        </w:rPr>
-        <w:t>Sample IO:</w:t>
-      </w:r>
-    </w:p>
-    <w:p>
-      <w:pPr>
-        <w:spacing w:after="0" w:line="240" w:lineRule="auto"/>
-        <w:rPr>
-          <w:rFonts w:ascii="Times New Roman" w:eastAsia="Times New Roman" w:hAnsi="Times New Roman" w:cs="Times New Roman"/>
-          <w:sz w:val="24"/>
-          <w:szCs w:val="24"/>
-        </w:rPr>
-      </w:pPr>
-      <w:r>
-        <w:rPr>
-          <w:rFonts w:ascii="Arial" w:eastAsia="Times New Roman" w:hAnsi="Arial" w:cs="Arial"/>
-          <w:color w:val="000000"/>
-        </w:rPr>
-        <w:t>Please enter a number: 6</w:t>
-      </w:r>
-      <w:r>
-        <w:rPr>
-          <w:rFonts w:ascii="Arial" w:eastAsia="Times New Roman" w:hAnsi="Arial" w:cs="Arial"/>
-          <w:color w:val="000000"/>
-        </w:rPr>
-        <w:br/>
-        <w:t>Please enter 6 spelled out</w:t>
-      </w:r>
-    </w:p>
-    <w:p>
-      <w:pPr>
-        <w:spacing w:after="0" w:line="240" w:lineRule="auto"/>
-        <w:rPr>
-          <w:rFonts w:ascii="Times New Roman" w:eastAsia="Times New Roman" w:hAnsi="Times New Roman" w:cs="Times New Roman"/>
-          <w:sz w:val="24"/>
-          <w:szCs w:val="24"/>
-        </w:rPr>
-      </w:pPr>
-      <w:r>
-        <w:rPr>
-          <w:rFonts w:ascii="Arial" w:eastAsia="Times New Roman" w:hAnsi="Arial" w:cs="Arial"/>
-          <w:color w:val="000000"/>
-        </w:rPr>
-        <w:br/>
-      </w:r>
-      <w:bookmarkStart w:id="0" w:name="_GoBack"/>
-      <w:bookmarkEnd w:id="0"/>
-      <w:r>
-        <w:rPr>
-          <w:rFonts w:ascii="Arial" w:eastAsia="Times New Roman" w:hAnsi="Arial" w:cs="Arial"/>
-          <w:color w:val="000000"/>
-        </w:rPr>
-        <w:t>six</w:t>
-      </w:r>
-      <w:r>
-        <w:rPr>
-          <w:rFonts w:ascii="Arial" w:eastAsia="Times New Roman" w:hAnsi="Arial" w:cs="Arial"/>
-          <w:color w:val="000000"/>
-        </w:rPr>
-        <w:br/>
-        <w:t>You typed six</w:t>
-      </w:r>
-    </w:p>
-    <w:p>
-      <w:pPr>
-        <w:spacing w:after="240" w:line="240" w:lineRule="auto"/>
-        <w:rPr>
-          <w:rFonts w:ascii="Times New Roman" w:eastAsia="Times New Roman" w:hAnsi="Times New Roman" w:cs="Times New Roman"/>
-          <w:sz w:val="24"/>
-          <w:szCs w:val="24"/>
-        </w:rPr>
-      </w:pPr>
-    </w:p>
-    <w:p>
-      <w:pPr>
-        <w:spacing w:after="0" w:line="240" w:lineRule="auto"/>
-        <w:rPr>
-          <w:rFonts w:ascii="Times New Roman" w:eastAsia="Times New Roman" w:hAnsi="Times New Roman" w:cs="Times New Roman"/>
-          <w:sz w:val="24"/>
-          <w:szCs w:val="24"/>
-        </w:rPr>
-      </w:pPr>
-      <w:r>
-        <w:rPr>
-          <w:rFonts w:ascii="Arial" w:eastAsia="Times New Roman" w:hAnsi="Arial" w:cs="Arial"/>
-          <w:color w:val="000000"/>
-        </w:rPr>
-        <w:t xml:space="preserve">If you finish all these problems, </w:t>
-      </w:r>
-      <w:r>
-        <w:rPr>
-          <w:rFonts w:ascii="Arial" w:eastAsia="Times New Roman" w:hAnsi="Arial" w:cs="Arial"/>
-          <w:color w:val="000000"/>
-        </w:rPr>
-        <w:t>start</w:t>
-      </w:r>
-      <w:r>
-        <w:rPr>
-          <w:rFonts w:ascii="Arial" w:eastAsia="Times New Roman" w:hAnsi="Arial" w:cs="Arial"/>
-          <w:color w:val="000000"/>
-        </w:rPr>
-        <w:t xml:space="preserve"> downloading Idle. :) </w:t>
-      </w:r>
-      <w:r>
-        <w:rPr>
-          <w:rFonts w:ascii="Arial" w:eastAsia="Times New Roman" w:hAnsi="Arial" w:cs="Arial"/>
-          <w:color w:val="000000"/>
-        </w:rPr>
-        <w:t>And</w:t>
-      </w:r>
-      <w:r>
-        <w:rPr>
-          <w:rFonts w:ascii="Arial" w:eastAsia="Times New Roman" w:hAnsi="Arial" w:cs="Arial"/>
-          <w:color w:val="000000"/>
-        </w:rPr>
-        <w:t xml:space="preserve"> congrats!</w:t>
-      </w:r>
     </w:p>
     <w:sectPr>
       <w:pgSz w:w="12240" w:h="15840"/>
@@ -1506,6 +1374,119 @@
 <file path=word/numbering.xml><?xml version="1.0" encoding="utf-8"?>
 <w:numbering xmlns:wpc="http://schemas.microsoft.com/office/word/2010/wordprocessingCanvas" xmlns:cx="http://schemas.microsoft.com/office/drawing/2014/chartex" xmlns:cx1="http://schemas.microsoft.com/office/drawing/2015/9/8/chartex" xmlns:cx2="http://schemas.microsoft.com/office/drawing/2015/10/21/chartex" xmlns:cx3="http://schemas.microsoft.com/office/drawing/2016/5/9/chartex" xmlns:cx4="http://schemas.microsoft.com/office/drawing/2016/5/10/chartex" xmlns:cx5="http://schemas.microsoft.com/office/drawing/2016/5/11/chartex" xmlns:cx6="http://schemas.microsoft.com/office/drawing/2016/5/12/chartex" xmlns:cx7="http://schemas.microsoft.com/office/drawing/2016/5/13/chartex" xmlns:cx8="http://schemas.microsoft.com/office/drawing/2016/5/14/chartex" xmlns:mc="http://schemas.openxmlformats.org/markup-compatibility/2006" xmlns:aink="http://schemas.microsoft.com/office/drawing/2016/ink" xmlns:am3d="http://schemas.microsoft.com/office/drawing/2017/model3d" xmlns:o="urn:schemas-microsoft-com:office:office" xmlns:r="http://schemas.openxmlformats.org/officeDocument/2006/relationships" xmlns:m="http://schemas.openxmlformats.org/officeDocument/2006/math" xmlns:v="urn:schemas-microsoft-com:vml" xmlns:wp14="http://schemas.microsoft.com/office/word/2010/wordprocessingDrawing" xmlns:wp="http://schemas.openxmlformats.org/drawingml/2006/wordprocessingDrawing" xmlns:w10="urn:schemas-microsoft-com:office:word" xmlns:w="http://schemas.openxmlformats.org/wordprocessingml/2006/main" xmlns:w14="http://schemas.microsoft.com/office/word/2010/wordml" xmlns:w15="http://schemas.microsoft.com/office/word/2012/wordml" xmlns:w16cid="http://schemas.microsoft.com/office/word/2016/wordml/cid" xmlns:w16se="http://schemas.microsoft.com/office/word/2015/wordml/symex" xmlns:wpg="http://schemas.microsoft.com/office/word/2010/wordprocessingGroup" xmlns:wpi="http://schemas.microsoft.com/office/word/2010/wordprocessingInk" xmlns:wne="http://schemas.microsoft.com/office/word/2006/wordml" xmlns:wps="http://schemas.microsoft.com/office/word/2010/wordprocessingShape" mc:Ignorable="w14 w15 w16se w16cid wp14">
   <w:abstractNum w:abstractNumId="0" w15:restartNumberingAfterBreak="0">
+    <w:nsid w:val="002D7570"/>
+    <w:multiLevelType w:val="multilevel"/>
+    <w:tmpl w:val="554CAC6E"/>
+    <w:lvl w:ilvl="0">
+      <w:start w:val="3"/>
+      <w:numFmt w:val="decimal"/>
+      <w:lvlText w:val="%1."/>
+      <w:lvlJc w:val="left"/>
+      <w:pPr>
+        <w:tabs>
+          <w:tab w:val="num" w:pos="720"/>
+        </w:tabs>
+        <w:ind w:left="720" w:hanging="360"/>
+      </w:pPr>
+    </w:lvl>
+    <w:lvl w:ilvl="1" w:tentative="1">
+      <w:start w:val="1"/>
+      <w:numFmt w:val="decimal"/>
+      <w:lvlText w:val="%2."/>
+      <w:lvlJc w:val="left"/>
+      <w:pPr>
+        <w:tabs>
+          <w:tab w:val="num" w:pos="1440"/>
+        </w:tabs>
+        <w:ind w:left="1440" w:hanging="360"/>
+      </w:pPr>
+    </w:lvl>
+    <w:lvl w:ilvl="2" w:tentative="1">
+      <w:start w:val="1"/>
+      <w:numFmt w:val="decimal"/>
+      <w:lvlText w:val="%3."/>
+      <w:lvlJc w:val="left"/>
+      <w:pPr>
+        <w:tabs>
+          <w:tab w:val="num" w:pos="2160"/>
+        </w:tabs>
+        <w:ind w:left="2160" w:hanging="360"/>
+      </w:pPr>
+    </w:lvl>
+    <w:lvl w:ilvl="3" w:tentative="1">
+      <w:start w:val="1"/>
+      <w:numFmt w:val="decimal"/>
+      <w:lvlText w:val="%4."/>
+      <w:lvlJc w:val="left"/>
+      <w:pPr>
+        <w:tabs>
+          <w:tab w:val="num" w:pos="2880"/>
+        </w:tabs>
+        <w:ind w:left="2880" w:hanging="360"/>
+      </w:pPr>
+    </w:lvl>
+    <w:lvl w:ilvl="4" w:tentative="1">
+      <w:start w:val="1"/>
+      <w:numFmt w:val="decimal"/>
+      <w:lvlText w:val="%5."/>
+      <w:lvlJc w:val="left"/>
+      <w:pPr>
+        <w:tabs>
+          <w:tab w:val="num" w:pos="3600"/>
+        </w:tabs>
+        <w:ind w:left="3600" w:hanging="360"/>
+      </w:pPr>
+    </w:lvl>
+    <w:lvl w:ilvl="5" w:tentative="1">
+      <w:start w:val="1"/>
+      <w:numFmt w:val="decimal"/>
+      <w:lvlText w:val="%6."/>
+      <w:lvlJc w:val="left"/>
+      <w:pPr>
+        <w:tabs>
+          <w:tab w:val="num" w:pos="4320"/>
+        </w:tabs>
+        <w:ind w:left="4320" w:hanging="360"/>
+      </w:pPr>
+    </w:lvl>
+    <w:lvl w:ilvl="6" w:tentative="1">
+      <w:start w:val="1"/>
+      <w:numFmt w:val="decimal"/>
+      <w:lvlText w:val="%7."/>
+      <w:lvlJc w:val="left"/>
+      <w:pPr>
+        <w:tabs>
+          <w:tab w:val="num" w:pos="5040"/>
+        </w:tabs>
+        <w:ind w:left="5040" w:hanging="360"/>
+      </w:pPr>
+    </w:lvl>
+    <w:lvl w:ilvl="7" w:tentative="1">
+      <w:start w:val="1"/>
+      <w:numFmt w:val="decimal"/>
+      <w:lvlText w:val="%8."/>
+      <w:lvlJc w:val="left"/>
+      <w:pPr>
+        <w:tabs>
+          <w:tab w:val="num" w:pos="5760"/>
+        </w:tabs>
+        <w:ind w:left="5760" w:hanging="360"/>
+      </w:pPr>
+    </w:lvl>
+    <w:lvl w:ilvl="8" w:tentative="1">
+      <w:start w:val="1"/>
+      <w:numFmt w:val="decimal"/>
+      <w:lvlText w:val="%9."/>
+      <w:lvlJc w:val="left"/>
+      <w:pPr>
+        <w:tabs>
+          <w:tab w:val="num" w:pos="6480"/>
+        </w:tabs>
+        <w:ind w:left="6480" w:hanging="360"/>
+      </w:pPr>
+    </w:lvl>
+  </w:abstractNum>
+  <w:abstractNum w:abstractNumId="1" w15:restartNumberingAfterBreak="0">
     <w:nsid w:val="04A61169"/>
     <w:multiLevelType w:val="multilevel"/>
     <w:tmpl w:val="2202F48E"/>
@@ -1654,7 +1635,120 @@
       </w:rPr>
     </w:lvl>
   </w:abstractNum>
-  <w:abstractNum w:abstractNumId="1" w15:restartNumberingAfterBreak="0">
+  <w:abstractNum w:abstractNumId="2" w15:restartNumberingAfterBreak="0">
+    <w:nsid w:val="09FF3D92"/>
+    <w:multiLevelType w:val="multilevel"/>
+    <w:tmpl w:val="B79A05CA"/>
+    <w:lvl w:ilvl="0">
+      <w:start w:val="1"/>
+      <w:numFmt w:val="decimal"/>
+      <w:lvlText w:val="%1."/>
+      <w:lvlJc w:val="left"/>
+      <w:pPr>
+        <w:tabs>
+          <w:tab w:val="num" w:pos="720"/>
+        </w:tabs>
+        <w:ind w:left="720" w:hanging="360"/>
+      </w:pPr>
+    </w:lvl>
+    <w:lvl w:ilvl="1" w:tentative="1">
+      <w:start w:val="1"/>
+      <w:numFmt w:val="decimal"/>
+      <w:lvlText w:val="%2."/>
+      <w:lvlJc w:val="left"/>
+      <w:pPr>
+        <w:tabs>
+          <w:tab w:val="num" w:pos="1440"/>
+        </w:tabs>
+        <w:ind w:left="1440" w:hanging="360"/>
+      </w:pPr>
+    </w:lvl>
+    <w:lvl w:ilvl="2" w:tentative="1">
+      <w:start w:val="1"/>
+      <w:numFmt w:val="decimal"/>
+      <w:lvlText w:val="%3."/>
+      <w:lvlJc w:val="left"/>
+      <w:pPr>
+        <w:tabs>
+          <w:tab w:val="num" w:pos="2160"/>
+        </w:tabs>
+        <w:ind w:left="2160" w:hanging="360"/>
+      </w:pPr>
+    </w:lvl>
+    <w:lvl w:ilvl="3" w:tentative="1">
+      <w:start w:val="1"/>
+      <w:numFmt w:val="decimal"/>
+      <w:lvlText w:val="%4."/>
+      <w:lvlJc w:val="left"/>
+      <w:pPr>
+        <w:tabs>
+          <w:tab w:val="num" w:pos="2880"/>
+        </w:tabs>
+        <w:ind w:left="2880" w:hanging="360"/>
+      </w:pPr>
+    </w:lvl>
+    <w:lvl w:ilvl="4" w:tentative="1">
+      <w:start w:val="1"/>
+      <w:numFmt w:val="decimal"/>
+      <w:lvlText w:val="%5."/>
+      <w:lvlJc w:val="left"/>
+      <w:pPr>
+        <w:tabs>
+          <w:tab w:val="num" w:pos="3600"/>
+        </w:tabs>
+        <w:ind w:left="3600" w:hanging="360"/>
+      </w:pPr>
+    </w:lvl>
+    <w:lvl w:ilvl="5" w:tentative="1">
+      <w:start w:val="1"/>
+      <w:numFmt w:val="decimal"/>
+      <w:lvlText w:val="%6."/>
+      <w:lvlJc w:val="left"/>
+      <w:pPr>
+        <w:tabs>
+          <w:tab w:val="num" w:pos="4320"/>
+        </w:tabs>
+        <w:ind w:left="4320" w:hanging="360"/>
+      </w:pPr>
+    </w:lvl>
+    <w:lvl w:ilvl="6" w:tentative="1">
+      <w:start w:val="1"/>
+      <w:numFmt w:val="decimal"/>
+      <w:lvlText w:val="%7."/>
+      <w:lvlJc w:val="left"/>
+      <w:pPr>
+        <w:tabs>
+          <w:tab w:val="num" w:pos="5040"/>
+        </w:tabs>
+        <w:ind w:left="5040" w:hanging="360"/>
+      </w:pPr>
+    </w:lvl>
+    <w:lvl w:ilvl="7" w:tentative="1">
+      <w:start w:val="1"/>
+      <w:numFmt w:val="decimal"/>
+      <w:lvlText w:val="%8."/>
+      <w:lvlJc w:val="left"/>
+      <w:pPr>
+        <w:tabs>
+          <w:tab w:val="num" w:pos="5760"/>
+        </w:tabs>
+        <w:ind w:left="5760" w:hanging="360"/>
+      </w:pPr>
+    </w:lvl>
+    <w:lvl w:ilvl="8" w:tentative="1">
+      <w:start w:val="1"/>
+      <w:numFmt w:val="decimal"/>
+      <w:lvlText w:val="%9."/>
+      <w:lvlJc w:val="left"/>
+      <w:pPr>
+        <w:tabs>
+          <w:tab w:val="num" w:pos="6480"/>
+        </w:tabs>
+        <w:ind w:left="6480" w:hanging="360"/>
+      </w:pPr>
+    </w:lvl>
+  </w:abstractNum>
+  <w:abstractNum w:abstractNumId="3" w15:restartNumberingAfterBreak="0">
     <w:nsid w:val="1C5E6DA5"/>
     <w:multiLevelType w:val="multilevel"/>
     <w:tmpl w:val="34202DD2"/>
@@ -1803,7 +1897,7 @@
       </w:rPr>
     </w:lvl>
   </w:abstractNum>
-  <w:abstractNum w:abstractNumId="2" w15:restartNumberingAfterBreak="0">
+  <w:abstractNum w:abstractNumId="4" w15:restartNumberingAfterBreak="0">
     <w:nsid w:val="1E0B3806"/>
     <w:multiLevelType w:val="multilevel"/>
     <w:tmpl w:val="0994E0AA"/>
@@ -1952,7 +2046,7 @@
       </w:rPr>
     </w:lvl>
   </w:abstractNum>
-  <w:abstractNum w:abstractNumId="3" w15:restartNumberingAfterBreak="0">
+  <w:abstractNum w:abstractNumId="5" w15:restartNumberingAfterBreak="0">
     <w:nsid w:val="236B6F7D"/>
     <w:multiLevelType w:val="multilevel"/>
     <w:tmpl w:val="B5A2798E"/>
@@ -2101,7 +2195,346 @@
       </w:rPr>
     </w:lvl>
   </w:abstractNum>
-  <w:abstractNum w:abstractNumId="4" w15:restartNumberingAfterBreak="0">
+  <w:abstractNum w:abstractNumId="6" w15:restartNumberingAfterBreak="0">
+    <w:nsid w:val="26B94772"/>
+    <w:multiLevelType w:val="multilevel"/>
+    <w:tmpl w:val="63D413B2"/>
+    <w:lvl w:ilvl="0">
+      <w:start w:val="9"/>
+      <w:numFmt w:val="decimal"/>
+      <w:lvlText w:val="%1."/>
+      <w:lvlJc w:val="left"/>
+      <w:pPr>
+        <w:tabs>
+          <w:tab w:val="num" w:pos="720"/>
+        </w:tabs>
+        <w:ind w:left="720" w:hanging="360"/>
+      </w:pPr>
+    </w:lvl>
+    <w:lvl w:ilvl="1" w:tentative="1">
+      <w:start w:val="1"/>
+      <w:numFmt w:val="decimal"/>
+      <w:lvlText w:val="%2."/>
+      <w:lvlJc w:val="left"/>
+      <w:pPr>
+        <w:tabs>
+          <w:tab w:val="num" w:pos="1440"/>
+        </w:tabs>
+        <w:ind w:left="1440" w:hanging="360"/>
+      </w:pPr>
+    </w:lvl>
+    <w:lvl w:ilvl="2" w:tentative="1">
+      <w:start w:val="1"/>
+      <w:numFmt w:val="decimal"/>
+      <w:lvlText w:val="%3."/>
+      <w:lvlJc w:val="left"/>
+      <w:pPr>
+        <w:tabs>
+          <w:tab w:val="num" w:pos="2160"/>
+        </w:tabs>
+        <w:ind w:left="2160" w:hanging="360"/>
+      </w:pPr>
+    </w:lvl>
+    <w:lvl w:ilvl="3" w:tentative="1">
+      <w:start w:val="1"/>
+      <w:numFmt w:val="decimal"/>
+      <w:lvlText w:val="%4."/>
+      <w:lvlJc w:val="left"/>
+      <w:pPr>
+        <w:tabs>
+          <w:tab w:val="num" w:pos="2880"/>
+        </w:tabs>
+        <w:ind w:left="2880" w:hanging="360"/>
+      </w:pPr>
+    </w:lvl>
+    <w:lvl w:ilvl="4" w:tentative="1">
+      <w:start w:val="1"/>
+      <w:numFmt w:val="decimal"/>
+      <w:lvlText w:val="%5."/>
+      <w:lvlJc w:val="left"/>
+      <w:pPr>
+        <w:tabs>
+          <w:tab w:val="num" w:pos="3600"/>
+        </w:tabs>
+        <w:ind w:left="3600" w:hanging="360"/>
+      </w:pPr>
+    </w:lvl>
+    <w:lvl w:ilvl="5" w:tentative="1">
+      <w:start w:val="1"/>
+      <w:numFmt w:val="decimal"/>
+      <w:lvlText w:val="%6."/>
+      <w:lvlJc w:val="left"/>
+      <w:pPr>
+        <w:tabs>
+          <w:tab w:val="num" w:pos="4320"/>
+        </w:tabs>
+        <w:ind w:left="4320" w:hanging="360"/>
+      </w:pPr>
+    </w:lvl>
+    <w:lvl w:ilvl="6" w:tentative="1">
+      <w:start w:val="1"/>
+      <w:numFmt w:val="decimal"/>
+      <w:lvlText w:val="%7."/>
+      <w:lvlJc w:val="left"/>
+      <w:pPr>
+        <w:tabs>
+          <w:tab w:val="num" w:pos="5040"/>
+        </w:tabs>
+        <w:ind w:left="5040" w:hanging="360"/>
+      </w:pPr>
+    </w:lvl>
+    <w:lvl w:ilvl="7" w:tentative="1">
+      <w:start w:val="1"/>
+      <w:numFmt w:val="decimal"/>
+      <w:lvlText w:val="%8."/>
+      <w:lvlJc w:val="left"/>
+      <w:pPr>
+        <w:tabs>
+          <w:tab w:val="num" w:pos="5760"/>
+        </w:tabs>
+        <w:ind w:left="5760" w:hanging="360"/>
+      </w:pPr>
+    </w:lvl>
+    <w:lvl w:ilvl="8" w:tentative="1">
+      <w:start w:val="1"/>
+      <w:numFmt w:val="decimal"/>
+      <w:lvlText w:val="%9."/>
+      <w:lvlJc w:val="left"/>
+      <w:pPr>
+        <w:tabs>
+          <w:tab w:val="num" w:pos="6480"/>
+        </w:tabs>
+        <w:ind w:left="6480" w:hanging="360"/>
+      </w:pPr>
+    </w:lvl>
+  </w:abstractNum>
+  <w:abstractNum w:abstractNumId="7" w15:restartNumberingAfterBreak="0">
+    <w:nsid w:val="3A0A4B81"/>
+    <w:multiLevelType w:val="multilevel"/>
+    <w:tmpl w:val="CF72013A"/>
+    <w:lvl w:ilvl="0">
+      <w:start w:val="4"/>
+      <w:numFmt w:val="decimal"/>
+      <w:lvlText w:val="%1."/>
+      <w:lvlJc w:val="left"/>
+      <w:pPr>
+        <w:tabs>
+          <w:tab w:val="num" w:pos="720"/>
+        </w:tabs>
+        <w:ind w:left="720" w:hanging="360"/>
+      </w:pPr>
+    </w:lvl>
+    <w:lvl w:ilvl="1" w:tentative="1">
+      <w:start w:val="1"/>
+      <w:numFmt w:val="decimal"/>
+      <w:lvlText w:val="%2."/>
+      <w:lvlJc w:val="left"/>
+      <w:pPr>
+        <w:tabs>
+          <w:tab w:val="num" w:pos="1440"/>
+        </w:tabs>
+        <w:ind w:left="1440" w:hanging="360"/>
+      </w:pPr>
+    </w:lvl>
+    <w:lvl w:ilvl="2" w:tentative="1">
+      <w:start w:val="1"/>
+      <w:numFmt w:val="decimal"/>
+      <w:lvlText w:val="%3."/>
+      <w:lvlJc w:val="left"/>
+      <w:pPr>
+        <w:tabs>
+          <w:tab w:val="num" w:pos="2160"/>
+        </w:tabs>
+        <w:ind w:left="2160" w:hanging="360"/>
+      </w:pPr>
+    </w:lvl>
+    <w:lvl w:ilvl="3" w:tentative="1">
+      <w:start w:val="1"/>
+      <w:numFmt w:val="decimal"/>
+      <w:lvlText w:val="%4."/>
+      <w:lvlJc w:val="left"/>
+      <w:pPr>
+        <w:tabs>
+          <w:tab w:val="num" w:pos="2880"/>
+        </w:tabs>
+        <w:ind w:left="2880" w:hanging="360"/>
+      </w:pPr>
+    </w:lvl>
+    <w:lvl w:ilvl="4" w:tentative="1">
+      <w:start w:val="1"/>
+      <w:numFmt w:val="decimal"/>
+      <w:lvlText w:val="%5."/>
+      <w:lvlJc w:val="left"/>
+      <w:pPr>
+        <w:tabs>
+          <w:tab w:val="num" w:pos="3600"/>
+        </w:tabs>
+        <w:ind w:left="3600" w:hanging="360"/>
+      </w:pPr>
+    </w:lvl>
+    <w:lvl w:ilvl="5" w:tentative="1">
+      <w:start w:val="1"/>
+      <w:numFmt w:val="decimal"/>
+      <w:lvlText w:val="%6."/>
+      <w:lvlJc w:val="left"/>
+      <w:pPr>
+        <w:tabs>
+          <w:tab w:val="num" w:pos="4320"/>
+        </w:tabs>
+        <w:ind w:left="4320" w:hanging="360"/>
+      </w:pPr>
+    </w:lvl>
+    <w:lvl w:ilvl="6" w:tentative="1">
+      <w:start w:val="1"/>
+      <w:numFmt w:val="decimal"/>
+      <w:lvlText w:val="%7."/>
+      <w:lvlJc w:val="left"/>
+      <w:pPr>
+        <w:tabs>
+          <w:tab w:val="num" w:pos="5040"/>
+        </w:tabs>
+        <w:ind w:left="5040" w:hanging="360"/>
+      </w:pPr>
+    </w:lvl>
+    <w:lvl w:ilvl="7" w:tentative="1">
+      <w:start w:val="1"/>
+      <w:numFmt w:val="decimal"/>
+      <w:lvlText w:val="%8."/>
+      <w:lvlJc w:val="left"/>
+      <w:pPr>
+        <w:tabs>
+          <w:tab w:val="num" w:pos="5760"/>
+        </w:tabs>
+        <w:ind w:left="5760" w:hanging="360"/>
+      </w:pPr>
+    </w:lvl>
+    <w:lvl w:ilvl="8" w:tentative="1">
+      <w:start w:val="1"/>
+      <w:numFmt w:val="decimal"/>
+      <w:lvlText w:val="%9."/>
+      <w:lvlJc w:val="left"/>
+      <w:pPr>
+        <w:tabs>
+          <w:tab w:val="num" w:pos="6480"/>
+        </w:tabs>
+        <w:ind w:left="6480" w:hanging="360"/>
+      </w:pPr>
+    </w:lvl>
+  </w:abstractNum>
+  <w:abstractNum w:abstractNumId="8" w15:restartNumberingAfterBreak="0">
+    <w:nsid w:val="3FF27049"/>
+    <w:multiLevelType w:val="multilevel"/>
+    <w:tmpl w:val="FA567FB6"/>
+    <w:lvl w:ilvl="0">
+      <w:start w:val="11"/>
+      <w:numFmt w:val="decimal"/>
+      <w:lvlText w:val="%1."/>
+      <w:lvlJc w:val="left"/>
+      <w:pPr>
+        <w:tabs>
+          <w:tab w:val="num" w:pos="720"/>
+        </w:tabs>
+        <w:ind w:left="720" w:hanging="360"/>
+      </w:pPr>
+    </w:lvl>
+    <w:lvl w:ilvl="1" w:tentative="1">
+      <w:start w:val="1"/>
+      <w:numFmt w:val="decimal"/>
+      <w:lvlText w:val="%2."/>
+      <w:lvlJc w:val="left"/>
+      <w:pPr>
+        <w:tabs>
+          <w:tab w:val="num" w:pos="1440"/>
+        </w:tabs>
+        <w:ind w:left="1440" w:hanging="360"/>
+      </w:pPr>
+    </w:lvl>
+    <w:lvl w:ilvl="2" w:tentative="1">
+      <w:start w:val="1"/>
+      <w:numFmt w:val="decimal"/>
+      <w:lvlText w:val="%3."/>
+      <w:lvlJc w:val="left"/>
+      <w:pPr>
+        <w:tabs>
+          <w:tab w:val="num" w:pos="2160"/>
+        </w:tabs>
+        <w:ind w:left="2160" w:hanging="360"/>
+      </w:pPr>
+    </w:lvl>
+    <w:lvl w:ilvl="3" w:tentative="1">
+      <w:start w:val="1"/>
+      <w:numFmt w:val="decimal"/>
+      <w:lvlText w:val="%4."/>
+      <w:lvlJc w:val="left"/>
+      <w:pPr>
+        <w:tabs>
+          <w:tab w:val="num" w:pos="2880"/>
+        </w:tabs>
+        <w:ind w:left="2880" w:hanging="360"/>
+      </w:pPr>
+    </w:lvl>
+    <w:lvl w:ilvl="4" w:tentative="1">
+      <w:start w:val="1"/>
+      <w:numFmt w:val="decimal"/>
+      <w:lvlText w:val="%5."/>
+      <w:lvlJc w:val="left"/>
+      <w:pPr>
+        <w:tabs>
+          <w:tab w:val="num" w:pos="3600"/>
+        </w:tabs>
+        <w:ind w:left="3600" w:hanging="360"/>
+      </w:pPr>
+    </w:lvl>
+    <w:lvl w:ilvl="5" w:tentative="1">
+      <w:start w:val="1"/>
+      <w:numFmt w:val="decimal"/>
+      <w:lvlText w:val="%6."/>
+      <w:lvlJc w:val="left"/>
+      <w:pPr>
+        <w:tabs>
+          <w:tab w:val="num" w:pos="4320"/>
+        </w:tabs>
+        <w:ind w:left="4320" w:hanging="360"/>
+      </w:pPr>
+    </w:lvl>
+    <w:lvl w:ilvl="6" w:tentative="1">
+      <w:start w:val="1"/>
+      <w:numFmt w:val="decimal"/>
+      <w:lvlText w:val="%7."/>
+      <w:lvlJc w:val="left"/>
+      <w:pPr>
+        <w:tabs>
+          <w:tab w:val="num" w:pos="5040"/>
+        </w:tabs>
+        <w:ind w:left="5040" w:hanging="360"/>
+      </w:pPr>
+    </w:lvl>
+    <w:lvl w:ilvl="7" w:tentative="1">
+      <w:start w:val="1"/>
+      <w:numFmt w:val="decimal"/>
+      <w:lvlText w:val="%8."/>
+      <w:lvlJc w:val="left"/>
+      <w:pPr>
+        <w:tabs>
+          <w:tab w:val="num" w:pos="5760"/>
+        </w:tabs>
+        <w:ind w:left="5760" w:hanging="360"/>
+      </w:pPr>
+    </w:lvl>
+    <w:lvl w:ilvl="8" w:tentative="1">
+      <w:start w:val="1"/>
+      <w:numFmt w:val="decimal"/>
+      <w:lvlText w:val="%9."/>
+      <w:lvlJc w:val="left"/>
+      <w:pPr>
+        <w:tabs>
+          <w:tab w:val="num" w:pos="6480"/>
+        </w:tabs>
+        <w:ind w:left="6480" w:hanging="360"/>
+      </w:pPr>
+    </w:lvl>
+  </w:abstractNum>
+  <w:abstractNum w:abstractNumId="9" w15:restartNumberingAfterBreak="0">
     <w:nsid w:val="414358E0"/>
     <w:multiLevelType w:val="multilevel"/>
     <w:tmpl w:val="81C60C00"/>
@@ -2250,7 +2683,346 @@
       </w:rPr>
     </w:lvl>
   </w:abstractNum>
-  <w:abstractNum w:abstractNumId="5" w15:restartNumberingAfterBreak="0">
+  <w:abstractNum w:abstractNumId="10" w15:restartNumberingAfterBreak="0">
+    <w:nsid w:val="42AA3595"/>
+    <w:multiLevelType w:val="multilevel"/>
+    <w:tmpl w:val="B8B0CCDE"/>
+    <w:lvl w:ilvl="0">
+      <w:start w:val="2"/>
+      <w:numFmt w:val="decimal"/>
+      <w:lvlText w:val="%1."/>
+      <w:lvlJc w:val="left"/>
+      <w:pPr>
+        <w:tabs>
+          <w:tab w:val="num" w:pos="720"/>
+        </w:tabs>
+        <w:ind w:left="720" w:hanging="360"/>
+      </w:pPr>
+    </w:lvl>
+    <w:lvl w:ilvl="1" w:tentative="1">
+      <w:start w:val="1"/>
+      <w:numFmt w:val="decimal"/>
+      <w:lvlText w:val="%2."/>
+      <w:lvlJc w:val="left"/>
+      <w:pPr>
+        <w:tabs>
+          <w:tab w:val="num" w:pos="1440"/>
+        </w:tabs>
+        <w:ind w:left="1440" w:hanging="360"/>
+      </w:pPr>
+    </w:lvl>
+    <w:lvl w:ilvl="2" w:tentative="1">
+      <w:start w:val="1"/>
+      <w:numFmt w:val="decimal"/>
+      <w:lvlText w:val="%3."/>
+      <w:lvlJc w:val="left"/>
+      <w:pPr>
+        <w:tabs>
+          <w:tab w:val="num" w:pos="2160"/>
+        </w:tabs>
+        <w:ind w:left="2160" w:hanging="360"/>
+      </w:pPr>
+    </w:lvl>
+    <w:lvl w:ilvl="3" w:tentative="1">
+      <w:start w:val="1"/>
+      <w:numFmt w:val="decimal"/>
+      <w:lvlText w:val="%4."/>
+      <w:lvlJc w:val="left"/>
+      <w:pPr>
+        <w:tabs>
+          <w:tab w:val="num" w:pos="2880"/>
+        </w:tabs>
+        <w:ind w:left="2880" w:hanging="360"/>
+      </w:pPr>
+    </w:lvl>
+    <w:lvl w:ilvl="4" w:tentative="1">
+      <w:start w:val="1"/>
+      <w:numFmt w:val="decimal"/>
+      <w:lvlText w:val="%5."/>
+      <w:lvlJc w:val="left"/>
+      <w:pPr>
+        <w:tabs>
+          <w:tab w:val="num" w:pos="3600"/>
+        </w:tabs>
+        <w:ind w:left="3600" w:hanging="360"/>
+      </w:pPr>
+    </w:lvl>
+    <w:lvl w:ilvl="5" w:tentative="1">
+      <w:start w:val="1"/>
+      <w:numFmt w:val="decimal"/>
+      <w:lvlText w:val="%6."/>
+      <w:lvlJc w:val="left"/>
+      <w:pPr>
+        <w:tabs>
+          <w:tab w:val="num" w:pos="4320"/>
+        </w:tabs>
+        <w:ind w:left="4320" w:hanging="360"/>
+      </w:pPr>
+    </w:lvl>
+    <w:lvl w:ilvl="6" w:tentative="1">
+      <w:start w:val="1"/>
+      <w:numFmt w:val="decimal"/>
+      <w:lvlText w:val="%7."/>
+      <w:lvlJc w:val="left"/>
+      <w:pPr>
+        <w:tabs>
+          <w:tab w:val="num" w:pos="5040"/>
+        </w:tabs>
+        <w:ind w:left="5040" w:hanging="360"/>
+      </w:pPr>
+    </w:lvl>
+    <w:lvl w:ilvl="7" w:tentative="1">
+      <w:start w:val="1"/>
+      <w:numFmt w:val="decimal"/>
+      <w:lvlText w:val="%8."/>
+      <w:lvlJc w:val="left"/>
+      <w:pPr>
+        <w:tabs>
+          <w:tab w:val="num" w:pos="5760"/>
+        </w:tabs>
+        <w:ind w:left="5760" w:hanging="360"/>
+      </w:pPr>
+    </w:lvl>
+    <w:lvl w:ilvl="8" w:tentative="1">
+      <w:start w:val="1"/>
+      <w:numFmt w:val="decimal"/>
+      <w:lvlText w:val="%9."/>
+      <w:lvlJc w:val="left"/>
+      <w:pPr>
+        <w:tabs>
+          <w:tab w:val="num" w:pos="6480"/>
+        </w:tabs>
+        <w:ind w:left="6480" w:hanging="360"/>
+      </w:pPr>
+    </w:lvl>
+  </w:abstractNum>
+  <w:abstractNum w:abstractNumId="11" w15:restartNumberingAfterBreak="0">
+    <w:nsid w:val="4483148E"/>
+    <w:multiLevelType w:val="multilevel"/>
+    <w:tmpl w:val="94400532"/>
+    <w:lvl w:ilvl="0">
+      <w:start w:val="5"/>
+      <w:numFmt w:val="decimal"/>
+      <w:lvlText w:val="%1."/>
+      <w:lvlJc w:val="left"/>
+      <w:pPr>
+        <w:tabs>
+          <w:tab w:val="num" w:pos="720"/>
+        </w:tabs>
+        <w:ind w:left="720" w:hanging="360"/>
+      </w:pPr>
+    </w:lvl>
+    <w:lvl w:ilvl="1" w:tentative="1">
+      <w:start w:val="1"/>
+      <w:numFmt w:val="decimal"/>
+      <w:lvlText w:val="%2."/>
+      <w:lvlJc w:val="left"/>
+      <w:pPr>
+        <w:tabs>
+          <w:tab w:val="num" w:pos="1440"/>
+        </w:tabs>
+        <w:ind w:left="1440" w:hanging="360"/>
+      </w:pPr>
+    </w:lvl>
+    <w:lvl w:ilvl="2" w:tentative="1">
+      <w:start w:val="1"/>
+      <w:numFmt w:val="decimal"/>
+      <w:lvlText w:val="%3."/>
+      <w:lvlJc w:val="left"/>
+      <w:pPr>
+        <w:tabs>
+          <w:tab w:val="num" w:pos="2160"/>
+        </w:tabs>
+        <w:ind w:left="2160" w:hanging="360"/>
+      </w:pPr>
+    </w:lvl>
+    <w:lvl w:ilvl="3" w:tentative="1">
+      <w:start w:val="1"/>
+      <w:numFmt w:val="decimal"/>
+      <w:lvlText w:val="%4."/>
+      <w:lvlJc w:val="left"/>
+      <w:pPr>
+        <w:tabs>
+          <w:tab w:val="num" w:pos="2880"/>
+        </w:tabs>
+        <w:ind w:left="2880" w:hanging="360"/>
+      </w:pPr>
+    </w:lvl>
+    <w:lvl w:ilvl="4" w:tentative="1">
+      <w:start w:val="1"/>
+      <w:numFmt w:val="decimal"/>
+      <w:lvlText w:val="%5."/>
+      <w:lvlJc w:val="left"/>
+      <w:pPr>
+        <w:tabs>
+          <w:tab w:val="num" w:pos="3600"/>
+        </w:tabs>
+        <w:ind w:left="3600" w:hanging="360"/>
+      </w:pPr>
+    </w:lvl>
+    <w:lvl w:ilvl="5" w:tentative="1">
+      <w:start w:val="1"/>
+      <w:numFmt w:val="decimal"/>
+      <w:lvlText w:val="%6."/>
+      <w:lvlJc w:val="left"/>
+      <w:pPr>
+        <w:tabs>
+          <w:tab w:val="num" w:pos="4320"/>
+        </w:tabs>
+        <w:ind w:left="4320" w:hanging="360"/>
+      </w:pPr>
+    </w:lvl>
+    <w:lvl w:ilvl="6" w:tentative="1">
+      <w:start w:val="1"/>
+      <w:numFmt w:val="decimal"/>
+      <w:lvlText w:val="%7."/>
+      <w:lvlJc w:val="left"/>
+      <w:pPr>
+        <w:tabs>
+          <w:tab w:val="num" w:pos="5040"/>
+        </w:tabs>
+        <w:ind w:left="5040" w:hanging="360"/>
+      </w:pPr>
+    </w:lvl>
+    <w:lvl w:ilvl="7" w:tentative="1">
+      <w:start w:val="1"/>
+      <w:numFmt w:val="decimal"/>
+      <w:lvlText w:val="%8."/>
+      <w:lvlJc w:val="left"/>
+      <w:pPr>
+        <w:tabs>
+          <w:tab w:val="num" w:pos="5760"/>
+        </w:tabs>
+        <w:ind w:left="5760" w:hanging="360"/>
+      </w:pPr>
+    </w:lvl>
+    <w:lvl w:ilvl="8" w:tentative="1">
+      <w:start w:val="1"/>
+      <w:numFmt w:val="decimal"/>
+      <w:lvlText w:val="%9."/>
+      <w:lvlJc w:val="left"/>
+      <w:pPr>
+        <w:tabs>
+          <w:tab w:val="num" w:pos="6480"/>
+        </w:tabs>
+        <w:ind w:left="6480" w:hanging="360"/>
+      </w:pPr>
+    </w:lvl>
+  </w:abstractNum>
+  <w:abstractNum w:abstractNumId="12" w15:restartNumberingAfterBreak="0">
+    <w:nsid w:val="46100C97"/>
+    <w:multiLevelType w:val="multilevel"/>
+    <w:tmpl w:val="4AC82F30"/>
+    <w:lvl w:ilvl="0">
+      <w:start w:val="6"/>
+      <w:numFmt w:val="decimal"/>
+      <w:lvlText w:val="%1."/>
+      <w:lvlJc w:val="left"/>
+      <w:pPr>
+        <w:tabs>
+          <w:tab w:val="num" w:pos="720"/>
+        </w:tabs>
+        <w:ind w:left="720" w:hanging="360"/>
+      </w:pPr>
+    </w:lvl>
+    <w:lvl w:ilvl="1" w:tentative="1">
+      <w:start w:val="1"/>
+      <w:numFmt w:val="decimal"/>
+      <w:lvlText w:val="%2."/>
+      <w:lvlJc w:val="left"/>
+      <w:pPr>
+        <w:tabs>
+          <w:tab w:val="num" w:pos="1440"/>
+        </w:tabs>
+        <w:ind w:left="1440" w:hanging="360"/>
+      </w:pPr>
+    </w:lvl>
+    <w:lvl w:ilvl="2" w:tentative="1">
+      <w:start w:val="1"/>
+      <w:numFmt w:val="decimal"/>
+      <w:lvlText w:val="%3."/>
+      <w:lvlJc w:val="left"/>
+      <w:pPr>
+        <w:tabs>
+          <w:tab w:val="num" w:pos="2160"/>
+        </w:tabs>
+        <w:ind w:left="2160" w:hanging="360"/>
+      </w:pPr>
+    </w:lvl>
+    <w:lvl w:ilvl="3" w:tentative="1">
+      <w:start w:val="1"/>
+      <w:numFmt w:val="decimal"/>
+      <w:lvlText w:val="%4."/>
+      <w:lvlJc w:val="left"/>
+      <w:pPr>
+        <w:tabs>
+          <w:tab w:val="num" w:pos="2880"/>
+        </w:tabs>
+        <w:ind w:left="2880" w:hanging="360"/>
+      </w:pPr>
+    </w:lvl>
+    <w:lvl w:ilvl="4" w:tentative="1">
+      <w:start w:val="1"/>
+      <w:numFmt w:val="decimal"/>
+      <w:lvlText w:val="%5."/>
+      <w:lvlJc w:val="left"/>
+      <w:pPr>
+        <w:tabs>
+          <w:tab w:val="num" w:pos="3600"/>
+        </w:tabs>
+        <w:ind w:left="3600" w:hanging="360"/>
+      </w:pPr>
+    </w:lvl>
+    <w:lvl w:ilvl="5" w:tentative="1">
+      <w:start w:val="1"/>
+      <w:numFmt w:val="decimal"/>
+      <w:lvlText w:val="%6."/>
+      <w:lvlJc w:val="left"/>
+      <w:pPr>
+        <w:tabs>
+          <w:tab w:val="num" w:pos="4320"/>
+        </w:tabs>
+        <w:ind w:left="4320" w:hanging="360"/>
+      </w:pPr>
+    </w:lvl>
+    <w:lvl w:ilvl="6" w:tentative="1">
+      <w:start w:val="1"/>
+      <w:numFmt w:val="decimal"/>
+      <w:lvlText w:val="%7."/>
+      <w:lvlJc w:val="left"/>
+      <w:pPr>
+        <w:tabs>
+          <w:tab w:val="num" w:pos="5040"/>
+        </w:tabs>
+        <w:ind w:left="5040" w:hanging="360"/>
+      </w:pPr>
+    </w:lvl>
+    <w:lvl w:ilvl="7" w:tentative="1">
+      <w:start w:val="1"/>
+      <w:numFmt w:val="decimal"/>
+      <w:lvlText w:val="%8."/>
+      <w:lvlJc w:val="left"/>
+      <w:pPr>
+        <w:tabs>
+          <w:tab w:val="num" w:pos="5760"/>
+        </w:tabs>
+        <w:ind w:left="5760" w:hanging="360"/>
+      </w:pPr>
+    </w:lvl>
+    <w:lvl w:ilvl="8" w:tentative="1">
+      <w:start w:val="1"/>
+      <w:numFmt w:val="decimal"/>
+      <w:lvlText w:val="%9."/>
+      <w:lvlJc w:val="left"/>
+      <w:pPr>
+        <w:tabs>
+          <w:tab w:val="num" w:pos="6480"/>
+        </w:tabs>
+        <w:ind w:left="6480" w:hanging="360"/>
+      </w:pPr>
+    </w:lvl>
+  </w:abstractNum>
+  <w:abstractNum w:abstractNumId="13" w15:restartNumberingAfterBreak="0">
     <w:nsid w:val="478F6E86"/>
     <w:multiLevelType w:val="multilevel"/>
     <w:tmpl w:val="AFC0F64C"/>
@@ -2399,7 +3171,120 @@
       </w:rPr>
     </w:lvl>
   </w:abstractNum>
-  <w:abstractNum w:abstractNumId="6" w15:restartNumberingAfterBreak="0">
+  <w:abstractNum w:abstractNumId="14" w15:restartNumberingAfterBreak="0">
+    <w:nsid w:val="508A788E"/>
+    <w:multiLevelType w:val="multilevel"/>
+    <w:tmpl w:val="77BA8720"/>
+    <w:lvl w:ilvl="0">
+      <w:start w:val="8"/>
+      <w:numFmt w:val="decimal"/>
+      <w:lvlText w:val="%1."/>
+      <w:lvlJc w:val="left"/>
+      <w:pPr>
+        <w:tabs>
+          <w:tab w:val="num" w:pos="720"/>
+        </w:tabs>
+        <w:ind w:left="720" w:hanging="360"/>
+      </w:pPr>
+    </w:lvl>
+    <w:lvl w:ilvl="1" w:tentative="1">
+      <w:start w:val="1"/>
+      <w:numFmt w:val="decimal"/>
+      <w:lvlText w:val="%2."/>
+      <w:lvlJc w:val="left"/>
+      <w:pPr>
+        <w:tabs>
+          <w:tab w:val="num" w:pos="1440"/>
+        </w:tabs>
+        <w:ind w:left="1440" w:hanging="360"/>
+      </w:pPr>
+    </w:lvl>
+    <w:lvl w:ilvl="2" w:tentative="1">
+      <w:start w:val="1"/>
+      <w:numFmt w:val="decimal"/>
+      <w:lvlText w:val="%3."/>
+      <w:lvlJc w:val="left"/>
+      <w:pPr>
+        <w:tabs>
+          <w:tab w:val="num" w:pos="2160"/>
+        </w:tabs>
+        <w:ind w:left="2160" w:hanging="360"/>
+      </w:pPr>
+    </w:lvl>
+    <w:lvl w:ilvl="3" w:tentative="1">
+      <w:start w:val="1"/>
+      <w:numFmt w:val="decimal"/>
+      <w:lvlText w:val="%4."/>
+      <w:lvlJc w:val="left"/>
+      <w:pPr>
+        <w:tabs>
+          <w:tab w:val="num" w:pos="2880"/>
+        </w:tabs>
+        <w:ind w:left="2880" w:hanging="360"/>
+      </w:pPr>
+    </w:lvl>
+    <w:lvl w:ilvl="4" w:tentative="1">
+      <w:start w:val="1"/>
+      <w:numFmt w:val="decimal"/>
+      <w:lvlText w:val="%5."/>
+      <w:lvlJc w:val="left"/>
+      <w:pPr>
+        <w:tabs>
+          <w:tab w:val="num" w:pos="3600"/>
+        </w:tabs>
+        <w:ind w:left="3600" w:hanging="360"/>
+      </w:pPr>
+    </w:lvl>
+    <w:lvl w:ilvl="5" w:tentative="1">
+      <w:start w:val="1"/>
+      <w:numFmt w:val="decimal"/>
+      <w:lvlText w:val="%6."/>
+      <w:lvlJc w:val="left"/>
+      <w:pPr>
+        <w:tabs>
+          <w:tab w:val="num" w:pos="4320"/>
+        </w:tabs>
+        <w:ind w:left="4320" w:hanging="360"/>
+      </w:pPr>
+    </w:lvl>
+    <w:lvl w:ilvl="6" w:tentative="1">
+      <w:start w:val="1"/>
+      <w:numFmt w:val="decimal"/>
+      <w:lvlText w:val="%7."/>
+      <w:lvlJc w:val="left"/>
+      <w:pPr>
+        <w:tabs>
+          <w:tab w:val="num" w:pos="5040"/>
+        </w:tabs>
+        <w:ind w:left="5040" w:hanging="360"/>
+      </w:pPr>
+    </w:lvl>
+    <w:lvl w:ilvl="7" w:tentative="1">
+      <w:start w:val="1"/>
+      <w:numFmt w:val="decimal"/>
+      <w:lvlText w:val="%8."/>
+      <w:lvlJc w:val="left"/>
+      <w:pPr>
+        <w:tabs>
+          <w:tab w:val="num" w:pos="5760"/>
+        </w:tabs>
+        <w:ind w:left="5760" w:hanging="360"/>
+      </w:pPr>
+    </w:lvl>
+    <w:lvl w:ilvl="8" w:tentative="1">
+      <w:start w:val="1"/>
+      <w:numFmt w:val="decimal"/>
+      <w:lvlText w:val="%9."/>
+      <w:lvlJc w:val="left"/>
+      <w:pPr>
+        <w:tabs>
+          <w:tab w:val="num" w:pos="6480"/>
+        </w:tabs>
+        <w:ind w:left="6480" w:hanging="360"/>
+      </w:pPr>
+    </w:lvl>
+  </w:abstractNum>
+  <w:abstractNum w:abstractNumId="15" w15:restartNumberingAfterBreak="0">
     <w:nsid w:val="50B91007"/>
     <w:multiLevelType w:val="multilevel"/>
     <w:tmpl w:val="0786EBDC"/>
@@ -2548,7 +3433,7 @@
       </w:rPr>
     </w:lvl>
   </w:abstractNum>
-  <w:abstractNum w:abstractNumId="7" w15:restartNumberingAfterBreak="0">
+  <w:abstractNum w:abstractNumId="16" w15:restartNumberingAfterBreak="0">
     <w:nsid w:val="540C1D03"/>
     <w:multiLevelType w:val="multilevel"/>
     <w:tmpl w:val="5C7A4180"/>
@@ -2697,7 +3582,7 @@
       </w:rPr>
     </w:lvl>
   </w:abstractNum>
-  <w:abstractNum w:abstractNumId="8" w15:restartNumberingAfterBreak="0">
+  <w:abstractNum w:abstractNumId="17" w15:restartNumberingAfterBreak="0">
     <w:nsid w:val="553641DF"/>
     <w:multiLevelType w:val="multilevel"/>
     <w:tmpl w:val="95A8BDC0"/>
@@ -2846,7 +3731,7 @@
       </w:rPr>
     </w:lvl>
   </w:abstractNum>
-  <w:abstractNum w:abstractNumId="9" w15:restartNumberingAfterBreak="0">
+  <w:abstractNum w:abstractNumId="18" w15:restartNumberingAfterBreak="0">
     <w:nsid w:val="564135F2"/>
     <w:multiLevelType w:val="multilevel"/>
     <w:tmpl w:val="9EC8E7E2"/>
@@ -2995,7 +3880,120 @@
       </w:rPr>
     </w:lvl>
   </w:abstractNum>
-  <w:abstractNum w:abstractNumId="10" w15:restartNumberingAfterBreak="0">
+  <w:abstractNum w:abstractNumId="19" w15:restartNumberingAfterBreak="0">
+    <w:nsid w:val="56DF5F44"/>
+    <w:multiLevelType w:val="multilevel"/>
+    <w:tmpl w:val="DDFEE248"/>
+    <w:lvl w:ilvl="0">
+      <w:start w:val="7"/>
+      <w:numFmt w:val="decimal"/>
+      <w:lvlText w:val="%1."/>
+      <w:lvlJc w:val="left"/>
+      <w:pPr>
+        <w:tabs>
+          <w:tab w:val="num" w:pos="720"/>
+        </w:tabs>
+        <w:ind w:left="720" w:hanging="360"/>
+      </w:pPr>
+    </w:lvl>
+    <w:lvl w:ilvl="1" w:tentative="1">
+      <w:start w:val="1"/>
+      <w:numFmt w:val="decimal"/>
+      <w:lvlText w:val="%2."/>
+      <w:lvlJc w:val="left"/>
+      <w:pPr>
+        <w:tabs>
+          <w:tab w:val="num" w:pos="1440"/>
+        </w:tabs>
+        <w:ind w:left="1440" w:hanging="360"/>
+      </w:pPr>
+    </w:lvl>
+    <w:lvl w:ilvl="2" w:tentative="1">
+      <w:start w:val="1"/>
+      <w:numFmt w:val="decimal"/>
+      <w:lvlText w:val="%3."/>
+      <w:lvlJc w:val="left"/>
+      <w:pPr>
+        <w:tabs>
+          <w:tab w:val="num" w:pos="2160"/>
+        </w:tabs>
+        <w:ind w:left="2160" w:hanging="360"/>
+      </w:pPr>
+    </w:lvl>
+    <w:lvl w:ilvl="3" w:tentative="1">
+      <w:start w:val="1"/>
+      <w:numFmt w:val="decimal"/>
+      <w:lvlText w:val="%4."/>
+      <w:lvlJc w:val="left"/>
+      <w:pPr>
+        <w:tabs>
+          <w:tab w:val="num" w:pos="2880"/>
+        </w:tabs>
+        <w:ind w:left="2880" w:hanging="360"/>
+      </w:pPr>
+    </w:lvl>
+    <w:lvl w:ilvl="4" w:tentative="1">
+      <w:start w:val="1"/>
+      <w:numFmt w:val="decimal"/>
+      <w:lvlText w:val="%5."/>
+      <w:lvlJc w:val="left"/>
+      <w:pPr>
+        <w:tabs>
+          <w:tab w:val="num" w:pos="3600"/>
+        </w:tabs>
+        <w:ind w:left="3600" w:hanging="360"/>
+      </w:pPr>
+    </w:lvl>
+    <w:lvl w:ilvl="5" w:tentative="1">
+      <w:start w:val="1"/>
+      <w:numFmt w:val="decimal"/>
+      <w:lvlText w:val="%6."/>
+      <w:lvlJc w:val="left"/>
+      <w:pPr>
+        <w:tabs>
+          <w:tab w:val="num" w:pos="4320"/>
+        </w:tabs>
+        <w:ind w:left="4320" w:hanging="360"/>
+      </w:pPr>
+    </w:lvl>
+    <w:lvl w:ilvl="6" w:tentative="1">
+      <w:start w:val="1"/>
+      <w:numFmt w:val="decimal"/>
+      <w:lvlText w:val="%7."/>
+      <w:lvlJc w:val="left"/>
+      <w:pPr>
+        <w:tabs>
+          <w:tab w:val="num" w:pos="5040"/>
+        </w:tabs>
+        <w:ind w:left="5040" w:hanging="360"/>
+      </w:pPr>
+    </w:lvl>
+    <w:lvl w:ilvl="7" w:tentative="1">
+      <w:start w:val="1"/>
+      <w:numFmt w:val="decimal"/>
+      <w:lvlText w:val="%8."/>
+      <w:lvlJc w:val="left"/>
+      <w:pPr>
+        <w:tabs>
+          <w:tab w:val="num" w:pos="5760"/>
+        </w:tabs>
+        <w:ind w:left="5760" w:hanging="360"/>
+      </w:pPr>
+    </w:lvl>
+    <w:lvl w:ilvl="8" w:tentative="1">
+      <w:start w:val="1"/>
+      <w:numFmt w:val="decimal"/>
+      <w:lvlText w:val="%9."/>
+      <w:lvlJc w:val="left"/>
+      <w:pPr>
+        <w:tabs>
+          <w:tab w:val="num" w:pos="6480"/>
+        </w:tabs>
+        <w:ind w:left="6480" w:hanging="360"/>
+      </w:pPr>
+    </w:lvl>
+  </w:abstractNum>
+  <w:abstractNum w:abstractNumId="20" w15:restartNumberingAfterBreak="0">
     <w:nsid w:val="589066FF"/>
     <w:multiLevelType w:val="multilevel"/>
     <w:tmpl w:val="4198F7E4"/>
@@ -3144,7 +4142,120 @@
       </w:rPr>
     </w:lvl>
   </w:abstractNum>
-  <w:abstractNum w:abstractNumId="11" w15:restartNumberingAfterBreak="0">
+  <w:abstractNum w:abstractNumId="21" w15:restartNumberingAfterBreak="0">
+    <w:nsid w:val="71994D83"/>
+    <w:multiLevelType w:val="multilevel"/>
+    <w:tmpl w:val="DB8C3AA8"/>
+    <w:lvl w:ilvl="0">
+      <w:start w:val="12"/>
+      <w:numFmt w:val="decimal"/>
+      <w:lvlText w:val="%1."/>
+      <w:lvlJc w:val="left"/>
+      <w:pPr>
+        <w:tabs>
+          <w:tab w:val="num" w:pos="720"/>
+        </w:tabs>
+        <w:ind w:left="720" w:hanging="360"/>
+      </w:pPr>
+    </w:lvl>
+    <w:lvl w:ilvl="1" w:tentative="1">
+      <w:start w:val="1"/>
+      <w:numFmt w:val="decimal"/>
+      <w:lvlText w:val="%2."/>
+      <w:lvlJc w:val="left"/>
+      <w:pPr>
+        <w:tabs>
+          <w:tab w:val="num" w:pos="1440"/>
+        </w:tabs>
+        <w:ind w:left="1440" w:hanging="360"/>
+      </w:pPr>
+    </w:lvl>
+    <w:lvl w:ilvl="2" w:tentative="1">
+      <w:start w:val="1"/>
+      <w:numFmt w:val="decimal"/>
+      <w:lvlText w:val="%3."/>
+      <w:lvlJc w:val="left"/>
+      <w:pPr>
+        <w:tabs>
+          <w:tab w:val="num" w:pos="2160"/>
+        </w:tabs>
+        <w:ind w:left="2160" w:hanging="360"/>
+      </w:pPr>
+    </w:lvl>
+    <w:lvl w:ilvl="3" w:tentative="1">
+      <w:start w:val="1"/>
+      <w:numFmt w:val="decimal"/>
+      <w:lvlText w:val="%4."/>
+      <w:lvlJc w:val="left"/>
+      <w:pPr>
+        <w:tabs>
+          <w:tab w:val="num" w:pos="2880"/>
+        </w:tabs>
+        <w:ind w:left="2880" w:hanging="360"/>
+      </w:pPr>
+    </w:lvl>
+    <w:lvl w:ilvl="4" w:tentative="1">
+      <w:start w:val="1"/>
+      <w:numFmt w:val="decimal"/>
+      <w:lvlText w:val="%5."/>
+      <w:lvlJc w:val="left"/>
+      <w:pPr>
+        <w:tabs>
+          <w:tab w:val="num" w:pos="3600"/>
+        </w:tabs>
+        <w:ind w:left="3600" w:hanging="360"/>
+      </w:pPr>
+    </w:lvl>
+    <w:lvl w:ilvl="5" w:tentative="1">
+      <w:start w:val="1"/>
+      <w:numFmt w:val="decimal"/>
+      <w:lvlText w:val="%6."/>
+      <w:lvlJc w:val="left"/>
+      <w:pPr>
+        <w:tabs>
+          <w:tab w:val="num" w:pos="4320"/>
+        </w:tabs>
+        <w:ind w:left="4320" w:hanging="360"/>
+      </w:pPr>
+    </w:lvl>
+    <w:lvl w:ilvl="6" w:tentative="1">
+      <w:start w:val="1"/>
+      <w:numFmt w:val="decimal"/>
+      <w:lvlText w:val="%7."/>
+      <w:lvlJc w:val="left"/>
+      <w:pPr>
+        <w:tabs>
+          <w:tab w:val="num" w:pos="5040"/>
+        </w:tabs>
+        <w:ind w:left="5040" w:hanging="360"/>
+      </w:pPr>
+    </w:lvl>
+    <w:lvl w:ilvl="7" w:tentative="1">
+      <w:start w:val="1"/>
+      <w:numFmt w:val="decimal"/>
+      <w:lvlText w:val="%8."/>
+      <w:lvlJc w:val="left"/>
+      <w:pPr>
+        <w:tabs>
+          <w:tab w:val="num" w:pos="5760"/>
+        </w:tabs>
+        <w:ind w:left="5760" w:hanging="360"/>
+      </w:pPr>
+    </w:lvl>
+    <w:lvl w:ilvl="8" w:tentative="1">
+      <w:start w:val="1"/>
+      <w:numFmt w:val="decimal"/>
+      <w:lvlText w:val="%9."/>
+      <w:lvlJc w:val="left"/>
+      <w:pPr>
+        <w:tabs>
+          <w:tab w:val="num" w:pos="6480"/>
+        </w:tabs>
+        <w:ind w:left="6480" w:hanging="360"/>
+      </w:pPr>
+    </w:lvl>
+  </w:abstractNum>
+  <w:abstractNum w:abstractNumId="22" w15:restartNumberingAfterBreak="0">
     <w:nsid w:val="770F4FA5"/>
     <w:multiLevelType w:val="multilevel"/>
     <w:tmpl w:val="45D8C8F4"/>
@@ -3293,41 +4404,267 @@
       </w:rPr>
     </w:lvl>
   </w:abstractNum>
+  <w:abstractNum w:abstractNumId="23" w15:restartNumberingAfterBreak="0">
+    <w:nsid w:val="7B45654E"/>
+    <w:multiLevelType w:val="multilevel"/>
+    <w:tmpl w:val="44C83D34"/>
+    <w:lvl w:ilvl="0">
+      <w:start w:val="10"/>
+      <w:numFmt w:val="decimal"/>
+      <w:lvlText w:val="%1."/>
+      <w:lvlJc w:val="left"/>
+      <w:pPr>
+        <w:tabs>
+          <w:tab w:val="num" w:pos="720"/>
+        </w:tabs>
+        <w:ind w:left="720" w:hanging="360"/>
+      </w:pPr>
+    </w:lvl>
+    <w:lvl w:ilvl="1" w:tentative="1">
+      <w:start w:val="1"/>
+      <w:numFmt w:val="decimal"/>
+      <w:lvlText w:val="%2."/>
+      <w:lvlJc w:val="left"/>
+      <w:pPr>
+        <w:tabs>
+          <w:tab w:val="num" w:pos="1440"/>
+        </w:tabs>
+        <w:ind w:left="1440" w:hanging="360"/>
+      </w:pPr>
+    </w:lvl>
+    <w:lvl w:ilvl="2" w:tentative="1">
+      <w:start w:val="1"/>
+      <w:numFmt w:val="decimal"/>
+      <w:lvlText w:val="%3."/>
+      <w:lvlJc w:val="left"/>
+      <w:pPr>
+        <w:tabs>
+          <w:tab w:val="num" w:pos="2160"/>
+        </w:tabs>
+        <w:ind w:left="2160" w:hanging="360"/>
+      </w:pPr>
+    </w:lvl>
+    <w:lvl w:ilvl="3" w:tentative="1">
+      <w:start w:val="1"/>
+      <w:numFmt w:val="decimal"/>
+      <w:lvlText w:val="%4."/>
+      <w:lvlJc w:val="left"/>
+      <w:pPr>
+        <w:tabs>
+          <w:tab w:val="num" w:pos="2880"/>
+        </w:tabs>
+        <w:ind w:left="2880" w:hanging="360"/>
+      </w:pPr>
+    </w:lvl>
+    <w:lvl w:ilvl="4" w:tentative="1">
+      <w:start w:val="1"/>
+      <w:numFmt w:val="decimal"/>
+      <w:lvlText w:val="%5."/>
+      <w:lvlJc w:val="left"/>
+      <w:pPr>
+        <w:tabs>
+          <w:tab w:val="num" w:pos="3600"/>
+        </w:tabs>
+        <w:ind w:left="3600" w:hanging="360"/>
+      </w:pPr>
+    </w:lvl>
+    <w:lvl w:ilvl="5" w:tentative="1">
+      <w:start w:val="1"/>
+      <w:numFmt w:val="decimal"/>
+      <w:lvlText w:val="%6."/>
+      <w:lvlJc w:val="left"/>
+      <w:pPr>
+        <w:tabs>
+          <w:tab w:val="num" w:pos="4320"/>
+        </w:tabs>
+        <w:ind w:left="4320" w:hanging="360"/>
+      </w:pPr>
+    </w:lvl>
+    <w:lvl w:ilvl="6" w:tentative="1">
+      <w:start w:val="1"/>
+      <w:numFmt w:val="decimal"/>
+      <w:lvlText w:val="%7."/>
+      <w:lvlJc w:val="left"/>
+      <w:pPr>
+        <w:tabs>
+          <w:tab w:val="num" w:pos="5040"/>
+        </w:tabs>
+        <w:ind w:left="5040" w:hanging="360"/>
+      </w:pPr>
+    </w:lvl>
+    <w:lvl w:ilvl="7" w:tentative="1">
+      <w:start w:val="1"/>
+      <w:numFmt w:val="decimal"/>
+      <w:lvlText w:val="%8."/>
+      <w:lvlJc w:val="left"/>
+      <w:pPr>
+        <w:tabs>
+          <w:tab w:val="num" w:pos="5760"/>
+        </w:tabs>
+        <w:ind w:left="5760" w:hanging="360"/>
+      </w:pPr>
+    </w:lvl>
+    <w:lvl w:ilvl="8" w:tentative="1">
+      <w:start w:val="1"/>
+      <w:numFmt w:val="decimal"/>
+      <w:lvlText w:val="%9."/>
+      <w:lvlJc w:val="left"/>
+      <w:pPr>
+        <w:tabs>
+          <w:tab w:val="num" w:pos="6480"/>
+        </w:tabs>
+        <w:ind w:left="6480" w:hanging="360"/>
+      </w:pPr>
+    </w:lvl>
+  </w:abstractNum>
   <w:num w:numId="1">
-    <w:abstractNumId w:val="8"/>
+    <w:abstractNumId w:val="17"/>
   </w:num>
   <w:num w:numId="2">
-    <w:abstractNumId w:val="0"/>
+    <w:abstractNumId w:val="1"/>
   </w:num>
   <w:num w:numId="3">
-    <w:abstractNumId w:val="6"/>
+    <w:abstractNumId w:val="15"/>
   </w:num>
   <w:num w:numId="4">
-    <w:abstractNumId w:val="11"/>
+    <w:abstractNumId w:val="22"/>
   </w:num>
   <w:num w:numId="5">
+    <w:abstractNumId w:val="18"/>
+  </w:num>
+  <w:num w:numId="6">
+    <w:abstractNumId w:val="5"/>
+  </w:num>
+  <w:num w:numId="7">
+    <w:abstractNumId w:val="16"/>
+  </w:num>
+  <w:num w:numId="8">
+    <w:abstractNumId w:val="3"/>
+  </w:num>
+  <w:num w:numId="9">
+    <w:abstractNumId w:val="4"/>
+  </w:num>
+  <w:num w:numId="10">
+    <w:abstractNumId w:val="13"/>
+  </w:num>
+  <w:num w:numId="11">
     <w:abstractNumId w:val="9"/>
   </w:num>
-  <w:num w:numId="6">
-    <w:abstractNumId w:val="3"/>
+  <w:num w:numId="12">
+    <w:abstractNumId w:val="20"/>
   </w:num>
-  <w:num w:numId="7">
-    <w:abstractNumId w:val="7"/>
-  </w:num>
-  <w:num w:numId="8">
-    <w:abstractNumId w:val="1"/>
-  </w:num>
-  <w:num w:numId="9">
+  <w:num w:numId="13">
     <w:abstractNumId w:val="2"/>
   </w:num>
-  <w:num w:numId="10">
-    <w:abstractNumId w:val="5"/>
+  <w:num w:numId="14">
+    <w:abstractNumId w:val="10"/>
+    <w:lvlOverride w:ilvl="0">
+      <w:lvl w:ilvl="0">
+        <w:numFmt w:val="decimal"/>
+        <w:lvlText w:val="%1."/>
+        <w:lvlJc w:val="left"/>
+      </w:lvl>
+    </w:lvlOverride>
   </w:num>
-  <w:num w:numId="11">
-    <w:abstractNumId w:val="4"/>
+  <w:num w:numId="15">
+    <w:abstractNumId w:val="0"/>
+    <w:lvlOverride w:ilvl="0">
+      <w:lvl w:ilvl="0">
+        <w:numFmt w:val="decimal"/>
+        <w:lvlText w:val="%1."/>
+        <w:lvlJc w:val="left"/>
+      </w:lvl>
+    </w:lvlOverride>
   </w:num>
-  <w:num w:numId="12">
-    <w:abstractNumId w:val="10"/>
+  <w:num w:numId="16">
+    <w:abstractNumId w:val="7"/>
+    <w:lvlOverride w:ilvl="0">
+      <w:lvl w:ilvl="0">
+        <w:numFmt w:val="decimal"/>
+        <w:lvlText w:val="%1."/>
+        <w:lvlJc w:val="left"/>
+      </w:lvl>
+    </w:lvlOverride>
+  </w:num>
+  <w:num w:numId="17">
+    <w:abstractNumId w:val="11"/>
+    <w:lvlOverride w:ilvl="0">
+      <w:lvl w:ilvl="0">
+        <w:numFmt w:val="decimal"/>
+        <w:lvlText w:val="%1."/>
+        <w:lvlJc w:val="left"/>
+      </w:lvl>
+    </w:lvlOverride>
+  </w:num>
+  <w:num w:numId="18">
+    <w:abstractNumId w:val="12"/>
+    <w:lvlOverride w:ilvl="0">
+      <w:lvl w:ilvl="0">
+        <w:numFmt w:val="decimal"/>
+        <w:lvlText w:val="%1."/>
+        <w:lvlJc w:val="left"/>
+      </w:lvl>
+    </w:lvlOverride>
+  </w:num>
+  <w:num w:numId="19">
+    <w:abstractNumId w:val="19"/>
+    <w:lvlOverride w:ilvl="0">
+      <w:lvl w:ilvl="0">
+        <w:numFmt w:val="decimal"/>
+        <w:lvlText w:val="%1."/>
+        <w:lvlJc w:val="left"/>
+      </w:lvl>
+    </w:lvlOverride>
+  </w:num>
+  <w:num w:numId="20">
+    <w:abstractNumId w:val="14"/>
+    <w:lvlOverride w:ilvl="0">
+      <w:lvl w:ilvl="0">
+        <w:numFmt w:val="decimal"/>
+        <w:lvlText w:val="%1."/>
+        <w:lvlJc w:val="left"/>
+      </w:lvl>
+    </w:lvlOverride>
+  </w:num>
+  <w:num w:numId="21">
+    <w:abstractNumId w:val="6"/>
+    <w:lvlOverride w:ilvl="0">
+      <w:lvl w:ilvl="0">
+        <w:numFmt w:val="decimal"/>
+        <w:lvlText w:val="%1."/>
+        <w:lvlJc w:val="left"/>
+      </w:lvl>
+    </w:lvlOverride>
+  </w:num>
+  <w:num w:numId="22">
+    <w:abstractNumId w:val="23"/>
+    <w:lvlOverride w:ilvl="0">
+      <w:lvl w:ilvl="0">
+        <w:numFmt w:val="decimal"/>
+        <w:lvlText w:val="%1."/>
+        <w:lvlJc w:val="left"/>
+      </w:lvl>
+    </w:lvlOverride>
+  </w:num>
+  <w:num w:numId="23">
+    <w:abstractNumId w:val="8"/>
+    <w:lvlOverride w:ilvl="0">
+      <w:lvl w:ilvl="0">
+        <w:numFmt w:val="decimal"/>
+        <w:lvlText w:val="%1."/>
+        <w:lvlJc w:val="left"/>
+      </w:lvl>
+    </w:lvlOverride>
+  </w:num>
+  <w:num w:numId="24">
+    <w:abstractNumId w:val="21"/>
+    <w:lvlOverride w:ilvl="0">
+      <w:lvl w:ilvl="0">
+        <w:numFmt w:val="decimal"/>
+        <w:lvlText w:val="%1."/>
+        <w:lvlJc w:val="left"/>
+      </w:lvl>
+    </w:lvlOverride>
   </w:num>
 </w:numbering>
 </file>
@@ -3778,6 +5115,17 @@
     <w:basedOn w:val="DefaultParagraphFont"/>
     <w:rsid w:val="008A74B0"/>
   </w:style>
+  <w:style w:type="paragraph" w:styleId="ListParagraph">
+    <w:name w:val="List Paragraph"/>
+    <w:basedOn w:val="Normal"/>
+    <w:uiPriority w:val="34"/>
+    <w:qFormat/>
+    <w:rsid w:val="0034699E"/>
+    <w:pPr>
+      <w:ind w:left="720"/>
+      <w:contextualSpacing/>
+    </w:pPr>
+  </w:style>
 </w:styles>
 </file>
 

</xml_diff>